<commit_message>
modifying dexguard and proguard.docx
</commit_message>
<xml_diff>
--- a/dexguard and proguard.docx
+++ b/dexguard and proguard.docx
@@ -4,6 +4,7 @@
   <w:body>
     <w:p>
       <w:pPr>
+        <w:spacing w:line="360" w:lineRule="auto"/>
         <w:rPr>
           <w:rFonts w:asciiTheme="majorBidi" w:hAnsiTheme="majorBidi" w:cstheme="majorBidi"/>
           <w:b/>
@@ -12,8 +13,6 @@
           <w:szCs w:val="28"/>
         </w:rPr>
       </w:pPr>
-      <w:proofErr w:type="spellStart"/>
-      <w:proofErr w:type="gramStart"/>
       <w:r>
         <w:rPr>
           <w:rFonts w:asciiTheme="majorBidi" w:hAnsiTheme="majorBidi" w:cstheme="majorBidi"/>
@@ -22,11 +21,12 @@
           <w:sz w:val="28"/>
           <w:szCs w:val="28"/>
         </w:rPr>
-        <w:t>x.y</w:t>
-      </w:r>
-      <w:proofErr w:type="spellEnd"/>
-      <w:proofErr w:type="gramEnd"/>
-      <w:r>
+        <w:t>x.y related frameworks</w:t>
+      </w:r>
+    </w:p>
+    <w:p>
+      <w:pPr>
+        <w:spacing w:line="360" w:lineRule="auto"/>
         <w:rPr>
           <w:rFonts w:asciiTheme="majorBidi" w:hAnsiTheme="majorBidi" w:cstheme="majorBidi"/>
           <w:b/>
@@ -34,11 +34,8 @@
           <w:sz w:val="28"/>
           <w:szCs w:val="28"/>
         </w:rPr>
-        <w:t xml:space="preserve"> related frameworks</w:t>
-      </w:r>
-    </w:p>
-    <w:p>
-      <w:pPr>
+      </w:pPr>
+      <w:r>
         <w:rPr>
           <w:rFonts w:asciiTheme="majorBidi" w:hAnsiTheme="majorBidi" w:cstheme="majorBidi"/>
           <w:b/>
@@ -46,44 +43,12 @@
           <w:sz w:val="28"/>
           <w:szCs w:val="28"/>
         </w:rPr>
-      </w:pPr>
-      <w:proofErr w:type="gramStart"/>
-      <w:r>
-        <w:rPr>
-          <w:rFonts w:asciiTheme="majorBidi" w:hAnsiTheme="majorBidi" w:cstheme="majorBidi"/>
-          <w:b/>
-          <w:bCs/>
-          <w:sz w:val="28"/>
-          <w:szCs w:val="28"/>
-        </w:rPr>
-        <w:t>x.y.1</w:t>
-      </w:r>
-      <w:proofErr w:type="gramEnd"/>
-      <w:r>
-        <w:rPr>
-          <w:rFonts w:asciiTheme="majorBidi" w:hAnsiTheme="majorBidi" w:cstheme="majorBidi"/>
-          <w:b/>
-          <w:bCs/>
-          <w:sz w:val="28"/>
-          <w:szCs w:val="28"/>
-        </w:rPr>
-        <w:t xml:space="preserve"> </w:t>
-      </w:r>
-      <w:proofErr w:type="spellStart"/>
-      <w:r>
-        <w:rPr>
-          <w:rFonts w:asciiTheme="majorBidi" w:hAnsiTheme="majorBidi" w:cstheme="majorBidi"/>
-          <w:b/>
-          <w:bCs/>
-          <w:sz w:val="28"/>
-          <w:szCs w:val="28"/>
-        </w:rPr>
-        <w:t>ProGuard</w:t>
-      </w:r>
-      <w:proofErr w:type="spellEnd"/>
+        <w:t>x.y.1 ProGuard</w:t>
+      </w:r>
     </w:p>
     <w:p>
       <w:pPr>
+        <w:spacing w:line="360" w:lineRule="auto"/>
         <w:rPr>
           <w:rFonts w:asciiTheme="majorBidi" w:hAnsiTheme="majorBidi" w:cstheme="majorBidi"/>
           <w:sz w:val="24"/>
@@ -91,7 +56,6 @@
           <w:lang w:bidi="ar-JO"/>
         </w:rPr>
       </w:pPr>
-      <w:proofErr w:type="spellStart"/>
       <w:r>
         <w:rPr>
           <w:rStyle w:val="Strong"/>
@@ -101,138 +65,37 @@
         </w:rPr>
         <w:t>ProGuard</w:t>
       </w:r>
-      <w:proofErr w:type="spellEnd"/>
-      <w:r>
-        <w:rPr>
-          <w:rFonts w:asciiTheme="majorBidi" w:hAnsiTheme="majorBidi" w:cstheme="majorBidi"/>
-          <w:sz w:val="24"/>
-          <w:szCs w:val="24"/>
-        </w:rPr>
-        <w:t xml:space="preserve"> is a Java class file </w:t>
-      </w:r>
-      <w:proofErr w:type="spellStart"/>
-      <w:r>
-        <w:rPr>
-          <w:rFonts w:asciiTheme="majorBidi" w:hAnsiTheme="majorBidi" w:cstheme="majorBidi"/>
-          <w:sz w:val="24"/>
-          <w:szCs w:val="24"/>
-        </w:rPr>
-        <w:t>shrinker</w:t>
-      </w:r>
-      <w:proofErr w:type="spellEnd"/>
-      <w:r>
-        <w:rPr>
-          <w:rFonts w:asciiTheme="majorBidi" w:hAnsiTheme="majorBidi" w:cstheme="majorBidi"/>
-          <w:sz w:val="24"/>
-          <w:szCs w:val="24"/>
-        </w:rPr>
-        <w:t>, optimizer, obfuscator</w:t>
-      </w:r>
-      <w:r>
-        <w:rPr>
-          <w:rFonts w:asciiTheme="majorBidi" w:hAnsiTheme="majorBidi" w:cstheme="majorBidi"/>
-          <w:sz w:val="24"/>
-          <w:szCs w:val="24"/>
-        </w:rPr>
-        <w:t xml:space="preserve">, and </w:t>
-      </w:r>
-      <w:proofErr w:type="spellStart"/>
-      <w:r>
-        <w:rPr>
-          <w:rFonts w:asciiTheme="majorBidi" w:hAnsiTheme="majorBidi" w:cstheme="majorBidi"/>
-          <w:sz w:val="24"/>
-          <w:szCs w:val="24"/>
-        </w:rPr>
-        <w:t>preverifier</w:t>
-      </w:r>
-      <w:proofErr w:type="spellEnd"/>
-      <w:r>
-        <w:rPr>
-          <w:rFonts w:asciiTheme="majorBidi" w:hAnsiTheme="majorBidi" w:cstheme="majorBidi"/>
-          <w:sz w:val="24"/>
-          <w:szCs w:val="24"/>
-        </w:rPr>
-        <w:t xml:space="preserve">. In the shrinking </w:t>
-      </w:r>
-      <w:proofErr w:type="gramStart"/>
-      <w:r>
-        <w:rPr>
-          <w:rFonts w:asciiTheme="majorBidi" w:hAnsiTheme="majorBidi" w:cstheme="majorBidi"/>
-          <w:sz w:val="24"/>
-          <w:szCs w:val="24"/>
-        </w:rPr>
-        <w:t>step</w:t>
-      </w:r>
-      <w:proofErr w:type="gramEnd"/>
-      <w:r>
-        <w:rPr>
-          <w:rFonts w:asciiTheme="majorBidi" w:hAnsiTheme="majorBidi" w:cstheme="majorBidi"/>
-          <w:sz w:val="24"/>
-          <w:szCs w:val="24"/>
-        </w:rPr>
-        <w:t xml:space="preserve"> it removes the unused classes, methods, fields and attributes. In the optimization </w:t>
-      </w:r>
-      <w:proofErr w:type="gramStart"/>
-      <w:r>
-        <w:rPr>
-          <w:rFonts w:asciiTheme="majorBidi" w:hAnsiTheme="majorBidi" w:cstheme="majorBidi"/>
-          <w:sz w:val="24"/>
-          <w:szCs w:val="24"/>
-        </w:rPr>
-        <w:t>step</w:t>
-      </w:r>
-      <w:proofErr w:type="gramEnd"/>
-      <w:r>
-        <w:rPr>
-          <w:rFonts w:asciiTheme="majorBidi" w:hAnsiTheme="majorBidi" w:cstheme="majorBidi"/>
-          <w:sz w:val="24"/>
-          <w:szCs w:val="24"/>
-        </w:rPr>
-        <w:t xml:space="preserve"> it optimizes the bytecode of the methods. The obfuscation step renames the remaining classes, fields, and methods using meaningless names. All of These steps make the code harder to reverse engineer. </w:t>
-      </w:r>
-      <w:r>
-        <w:rPr>
-          <w:rFonts w:asciiTheme="majorBidi" w:hAnsiTheme="majorBidi" w:cstheme="majorBidi"/>
-          <w:sz w:val="24"/>
-          <w:szCs w:val="24"/>
-        </w:rPr>
-        <w:t xml:space="preserve">The final </w:t>
-      </w:r>
-      <w:proofErr w:type="spellStart"/>
-      <w:r>
-        <w:rPr>
-          <w:rFonts w:asciiTheme="majorBidi" w:hAnsiTheme="majorBidi" w:cstheme="majorBidi"/>
-          <w:sz w:val="24"/>
-          <w:szCs w:val="24"/>
-        </w:rPr>
-        <w:t>preverification</w:t>
-      </w:r>
-      <w:proofErr w:type="spellEnd"/>
-      <w:r>
-        <w:rPr>
-          <w:rFonts w:asciiTheme="majorBidi" w:hAnsiTheme="majorBidi" w:cstheme="majorBidi"/>
-          <w:sz w:val="24"/>
-          <w:szCs w:val="24"/>
-        </w:rPr>
-        <w:t xml:space="preserve"> step adds </w:t>
-      </w:r>
-      <w:proofErr w:type="spellStart"/>
-      <w:r>
-        <w:rPr>
-          <w:rFonts w:asciiTheme="majorBidi" w:hAnsiTheme="majorBidi" w:cstheme="majorBidi"/>
-          <w:sz w:val="24"/>
-          <w:szCs w:val="24"/>
-        </w:rPr>
-        <w:t>preverification</w:t>
-      </w:r>
-      <w:proofErr w:type="spellEnd"/>
-      <w:r>
-        <w:rPr>
-          <w:rFonts w:asciiTheme="majorBidi" w:hAnsiTheme="majorBidi" w:cstheme="majorBidi"/>
-          <w:sz w:val="24"/>
-          <w:szCs w:val="24"/>
-        </w:rPr>
-        <w:t xml:space="preserve"> information to the classes, which is required for Java Micro Edition and for Java 6 and higher.</w:t>
+      <w:r>
+        <w:rPr>
+          <w:rFonts w:asciiTheme="majorBidi" w:hAnsiTheme="majorBidi" w:cstheme="majorBidi"/>
+          <w:sz w:val="24"/>
+          <w:szCs w:val="24"/>
+        </w:rPr>
+        <w:t> is a Java class file shrinker, optimizer, obfuscator</w:t>
+      </w:r>
+      <w:r>
+        <w:rPr>
+          <w:rFonts w:asciiTheme="majorBidi" w:hAnsiTheme="majorBidi" w:cstheme="majorBidi"/>
+          <w:sz w:val="24"/>
+          <w:szCs w:val="24"/>
+        </w:rPr>
+        <w:t>, and preverifier</w:t>
+      </w:r>
+      <w:r>
+        <w:rPr>
+          <w:rFonts w:asciiTheme="majorBidi" w:hAnsiTheme="majorBidi" w:cstheme="majorBidi"/>
+          <w:sz w:val="24"/>
+          <w:szCs w:val="24"/>
+        </w:rPr>
+        <w:t xml:space="preserve">. In the shrinking step it removes the unused classes, methods, fields and attributes. In the optimization step it optimizes the bytecode of the methods. The obfuscation step renames the remaining classes, fields, and methods using meaningless names. All of These steps make the code harder to reverse engineer. </w:t>
+      </w:r>
+      <w:r>
+        <w:rPr>
+          <w:rFonts w:asciiTheme="majorBidi" w:hAnsiTheme="majorBidi" w:cstheme="majorBidi"/>
+          <w:sz w:val="24"/>
+          <w:szCs w:val="24"/>
+        </w:rPr>
+        <w:t>The final preverification step adds preverification information to the classes, which is required for Java Micro Edition and for Java 6 and higher.</w:t>
       </w:r>
       <w:r>
         <w:rPr>
@@ -249,9 +112,8 @@
           <w:szCs w:val="24"/>
           <w:lang w:bidi="ar-JO"/>
         </w:rPr>
-        <w:t xml:space="preserve">Furthermore, </w:t>
-      </w:r>
-      <w:proofErr w:type="spellStart"/>
+        <w:t>Furthermore, ProGuard can be used to list dead code in an application.</w:t>
+      </w:r>
       <w:r>
         <w:rPr>
           <w:rFonts w:asciiTheme="majorBidi" w:hAnsiTheme="majorBidi" w:cstheme="majorBidi"/>
@@ -259,81 +121,12 @@
           <w:szCs w:val="24"/>
           <w:lang w:bidi="ar-JO"/>
         </w:rPr>
-        <w:t>ProGuard</w:t>
-      </w:r>
-      <w:proofErr w:type="spellEnd"/>
-      <w:r>
-        <w:rPr>
-          <w:rFonts w:asciiTheme="majorBidi" w:hAnsiTheme="majorBidi" w:cstheme="majorBidi"/>
-          <w:sz w:val="24"/>
-          <w:szCs w:val="24"/>
-          <w:lang w:bidi="ar-JO"/>
-        </w:rPr>
-        <w:t xml:space="preserve"> </w:t>
-      </w:r>
-      <w:proofErr w:type="gramStart"/>
-      <w:r>
-        <w:rPr>
-          <w:rFonts w:asciiTheme="majorBidi" w:hAnsiTheme="majorBidi" w:cstheme="majorBidi"/>
-          <w:sz w:val="24"/>
-          <w:szCs w:val="24"/>
-          <w:lang w:bidi="ar-JO"/>
-        </w:rPr>
-        <w:t>can be used</w:t>
-      </w:r>
-      <w:proofErr w:type="gramEnd"/>
-      <w:r>
-        <w:rPr>
-          <w:rFonts w:asciiTheme="majorBidi" w:hAnsiTheme="majorBidi" w:cstheme="majorBidi"/>
-          <w:sz w:val="24"/>
-          <w:szCs w:val="24"/>
-          <w:lang w:bidi="ar-JO"/>
-        </w:rPr>
-        <w:t xml:space="preserve"> to list dead code in an application.</w:t>
-      </w:r>
-      <w:r>
-        <w:rPr>
-          <w:rFonts w:asciiTheme="majorBidi" w:hAnsiTheme="majorBidi" w:cstheme="majorBidi"/>
-          <w:sz w:val="24"/>
-          <w:szCs w:val="24"/>
-          <w:lang w:bidi="ar-JO"/>
-        </w:rPr>
-        <w:t xml:space="preserve"> Fig. 2-z shows </w:t>
-      </w:r>
-      <w:proofErr w:type="gramStart"/>
-      <w:r>
-        <w:rPr>
-          <w:rFonts w:asciiTheme="majorBidi" w:hAnsiTheme="majorBidi" w:cstheme="majorBidi"/>
-          <w:sz w:val="24"/>
-          <w:szCs w:val="24"/>
-          <w:lang w:bidi="ar-JO"/>
-        </w:rPr>
-        <w:t xml:space="preserve">the  </w:t>
-      </w:r>
-      <w:proofErr w:type="spellStart"/>
-      <w:r>
-        <w:rPr>
-          <w:rFonts w:asciiTheme="majorBidi" w:hAnsiTheme="majorBidi" w:cstheme="majorBidi"/>
-          <w:sz w:val="24"/>
-          <w:szCs w:val="24"/>
-          <w:lang w:bidi="ar-JO"/>
-        </w:rPr>
-        <w:t>ProGuard</w:t>
-      </w:r>
-      <w:proofErr w:type="spellEnd"/>
-      <w:proofErr w:type="gramEnd"/>
-      <w:r>
-        <w:rPr>
-          <w:rFonts w:asciiTheme="majorBidi" w:hAnsiTheme="majorBidi" w:cstheme="majorBidi"/>
-          <w:sz w:val="24"/>
-          <w:szCs w:val="24"/>
-          <w:lang w:bidi="ar-JO"/>
-        </w:rPr>
-        <w:t xml:space="preserve"> process</w:t>
+        <w:t xml:space="preserve"> Fig. 2-z shows the  ProGuard process</w:t>
       </w:r>
     </w:p>
     <w:p>
       <w:pPr>
+        <w:spacing w:line="360" w:lineRule="auto"/>
         <w:jc w:val="center"/>
         <w:rPr>
           <w:rFonts w:asciiTheme="majorBidi" w:hAnsiTheme="majorBidi" w:cstheme="majorBidi"/>
@@ -395,6 +188,7 @@
     </w:p>
     <w:p>
       <w:pPr>
+        <w:spacing w:line="360" w:lineRule="auto"/>
         <w:jc w:val="center"/>
         <w:rPr>
           <w:rFonts w:asciiTheme="majorBidi" w:hAnsiTheme="majorBidi" w:cstheme="majorBidi"/>
@@ -408,31 +202,12 @@
           <w:sz w:val="24"/>
           <w:szCs w:val="24"/>
         </w:rPr>
-        <w:t xml:space="preserve">Fig. 2-x </w:t>
-      </w:r>
-      <w:proofErr w:type="spellStart"/>
-      <w:proofErr w:type="gramStart"/>
-      <w:r>
-        <w:rPr>
-          <w:rFonts w:asciiTheme="majorBidi" w:hAnsiTheme="majorBidi" w:cstheme="majorBidi"/>
-          <w:sz w:val="24"/>
-          <w:szCs w:val="24"/>
-        </w:rPr>
-        <w:t>ProGuard</w:t>
-      </w:r>
-      <w:proofErr w:type="spellEnd"/>
-      <w:proofErr w:type="gramEnd"/>
-      <w:r>
-        <w:rPr>
-          <w:rFonts w:asciiTheme="majorBidi" w:hAnsiTheme="majorBidi" w:cstheme="majorBidi"/>
-          <w:sz w:val="24"/>
-          <w:szCs w:val="24"/>
-        </w:rPr>
-        <w:t xml:space="preserve"> process</w:t>
+        <w:t>Fig. 2-x ProGuard process</w:t>
       </w:r>
     </w:p>
     <w:p>
       <w:pPr>
+        <w:spacing w:line="360" w:lineRule="auto"/>
         <w:rPr>
           <w:rFonts w:asciiTheme="majorBidi" w:hAnsiTheme="majorBidi" w:cstheme="majorBidi"/>
           <w:sz w:val="24"/>
@@ -440,23 +215,13 @@
           <w:lang w:bidi="ar-JO"/>
         </w:rPr>
       </w:pPr>
-      <w:proofErr w:type="spellStart"/>
-      <w:r>
-        <w:rPr>
-          <w:rFonts w:asciiTheme="majorBidi" w:hAnsiTheme="majorBidi" w:cstheme="majorBidi"/>
-          <w:sz w:val="24"/>
-          <w:szCs w:val="24"/>
-        </w:rPr>
-        <w:t>ProGuard</w:t>
-      </w:r>
-      <w:proofErr w:type="spellEnd"/>
-      <w:r>
-        <w:rPr>
-          <w:rFonts w:asciiTheme="majorBidi" w:hAnsiTheme="majorBidi" w:cstheme="majorBidi"/>
-          <w:sz w:val="24"/>
-          <w:szCs w:val="24"/>
-        </w:rPr>
-        <w:t xml:space="preserve"> first reads the </w:t>
+      <w:r>
+        <w:rPr>
+          <w:rFonts w:asciiTheme="majorBidi" w:hAnsiTheme="majorBidi" w:cstheme="majorBidi"/>
+          <w:sz w:val="24"/>
+          <w:szCs w:val="24"/>
+        </w:rPr>
+        <w:t>ProGuard first reads the </w:t>
       </w:r>
       <w:r>
         <w:rPr>
@@ -475,43 +240,7 @@
           <w:sz w:val="24"/>
           <w:szCs w:val="24"/>
         </w:rPr>
-        <w:t xml:space="preserve"> (or zips, </w:t>
-      </w:r>
-      <w:proofErr w:type="spellStart"/>
-      <w:r>
-        <w:rPr>
-          <w:rFonts w:asciiTheme="majorBidi" w:hAnsiTheme="majorBidi" w:cstheme="majorBidi"/>
-          <w:sz w:val="24"/>
-          <w:szCs w:val="24"/>
-        </w:rPr>
-        <w:t>apks</w:t>
-      </w:r>
-      <w:proofErr w:type="spellEnd"/>
-      <w:r>
-        <w:rPr>
-          <w:rFonts w:asciiTheme="majorBidi" w:hAnsiTheme="majorBidi" w:cstheme="majorBidi"/>
-          <w:sz w:val="24"/>
-          <w:szCs w:val="24"/>
-        </w:rPr>
-        <w:t xml:space="preserve">, or directories). It then subsequently shrinks, optimizes, obfuscates, and </w:t>
-      </w:r>
-      <w:proofErr w:type="spellStart"/>
-      <w:r>
-        <w:rPr>
-          <w:rFonts w:asciiTheme="majorBidi" w:hAnsiTheme="majorBidi" w:cstheme="majorBidi"/>
-          <w:sz w:val="24"/>
-          <w:szCs w:val="24"/>
-        </w:rPr>
-        <w:t>preverifies</w:t>
-      </w:r>
-      <w:proofErr w:type="spellEnd"/>
-      <w:r>
-        <w:rPr>
-          <w:rFonts w:asciiTheme="majorBidi" w:hAnsiTheme="majorBidi" w:cstheme="majorBidi"/>
-          <w:sz w:val="24"/>
-          <w:szCs w:val="24"/>
-        </w:rPr>
-        <w:t xml:space="preserve"> them.</w:t>
+        <w:t> (or zips, apks, or directories). It then subsequently shrinks, optimizes, obfuscates, and preverifies them.</w:t>
       </w:r>
       <w:r>
         <w:rPr>
@@ -521,23 +250,13 @@
         </w:rPr>
         <w:t xml:space="preserve"> </w:t>
       </w:r>
-      <w:proofErr w:type="spellStart"/>
-      <w:r>
-        <w:rPr>
-          <w:rFonts w:asciiTheme="majorBidi" w:hAnsiTheme="majorBidi" w:cstheme="majorBidi"/>
-          <w:sz w:val="24"/>
-          <w:szCs w:val="24"/>
-        </w:rPr>
-        <w:t>ProGuard</w:t>
-      </w:r>
-      <w:proofErr w:type="spellEnd"/>
-      <w:r>
-        <w:rPr>
-          <w:rFonts w:asciiTheme="majorBidi" w:hAnsiTheme="majorBidi" w:cstheme="majorBidi"/>
-          <w:sz w:val="24"/>
-          <w:szCs w:val="24"/>
-        </w:rPr>
-        <w:t xml:space="preserve"> writes the processed results to one or more </w:t>
+      <w:r>
+        <w:rPr>
+          <w:rFonts w:asciiTheme="majorBidi" w:hAnsiTheme="majorBidi" w:cstheme="majorBidi"/>
+          <w:sz w:val="24"/>
+          <w:szCs w:val="24"/>
+        </w:rPr>
+        <w:t>ProGuard writes the processed results to one or more </w:t>
       </w:r>
       <w:r>
         <w:rPr>
@@ -556,47 +275,12 @@
           <w:sz w:val="24"/>
           <w:szCs w:val="24"/>
         </w:rPr>
-        <w:t xml:space="preserve"> (or zips, </w:t>
-      </w:r>
-      <w:proofErr w:type="spellStart"/>
-      <w:r>
-        <w:rPr>
-          <w:rFonts w:asciiTheme="majorBidi" w:hAnsiTheme="majorBidi" w:cstheme="majorBidi"/>
-          <w:sz w:val="24"/>
-          <w:szCs w:val="24"/>
-        </w:rPr>
-        <w:t>apks</w:t>
-      </w:r>
-      <w:proofErr w:type="spellEnd"/>
-      <w:r>
-        <w:rPr>
-          <w:rFonts w:asciiTheme="majorBidi" w:hAnsiTheme="majorBidi" w:cstheme="majorBidi"/>
-          <w:sz w:val="24"/>
-          <w:szCs w:val="24"/>
-        </w:rPr>
-        <w:t xml:space="preserve">, or directories). The input may contain resource files, whose names and contents </w:t>
-      </w:r>
-      <w:proofErr w:type="gramStart"/>
-      <w:r>
-        <w:rPr>
-          <w:rFonts w:asciiTheme="majorBidi" w:hAnsiTheme="majorBidi" w:cstheme="majorBidi"/>
-          <w:sz w:val="24"/>
-          <w:szCs w:val="24"/>
-        </w:rPr>
-        <w:t>can optionally be updated</w:t>
-      </w:r>
-      <w:proofErr w:type="gramEnd"/>
-      <w:r>
-        <w:rPr>
-          <w:rFonts w:asciiTheme="majorBidi" w:hAnsiTheme="majorBidi" w:cstheme="majorBidi"/>
-          <w:sz w:val="24"/>
-          <w:szCs w:val="24"/>
-        </w:rPr>
-        <w:t xml:space="preserve"> to reflect the obfuscated class names.</w:t>
+        <w:t> (or zips, apks, or directories). The input may contain resource files, whose names and contents can optionally be updated to reflect the obfuscated class names.</w:t>
       </w:r>
     </w:p>
     <w:p>
       <w:pPr>
+        <w:spacing w:line="360" w:lineRule="auto"/>
         <w:rPr>
           <w:rFonts w:asciiTheme="majorBidi" w:hAnsiTheme="majorBidi" w:cstheme="majorBidi"/>
           <w:b/>
@@ -605,7 +289,6 @@
           <w:szCs w:val="24"/>
         </w:rPr>
       </w:pPr>
-      <w:proofErr w:type="gramStart"/>
       <w:r>
         <w:rPr>
           <w:rFonts w:asciiTheme="majorBidi" w:hAnsiTheme="majorBidi" w:cstheme="majorBidi"/>
@@ -614,9 +297,8 @@
           <w:sz w:val="24"/>
           <w:szCs w:val="24"/>
         </w:rPr>
-        <w:t>x.y.2</w:t>
-      </w:r>
-      <w:proofErr w:type="gramEnd"/>
+        <w:t>x.y.2 Dex</w:t>
+      </w:r>
       <w:r>
         <w:rPr>
           <w:rFonts w:asciiTheme="majorBidi" w:hAnsiTheme="majorBidi" w:cstheme="majorBidi"/>
@@ -625,360 +307,131 @@
           <w:sz w:val="24"/>
           <w:szCs w:val="24"/>
         </w:rPr>
-        <w:t xml:space="preserve"> </w:t>
-      </w:r>
-      <w:proofErr w:type="spellStart"/>
-      <w:r>
-        <w:rPr>
-          <w:rFonts w:asciiTheme="majorBidi" w:hAnsiTheme="majorBidi" w:cstheme="majorBidi"/>
-          <w:b/>
-          <w:bCs/>
-          <w:sz w:val="24"/>
-          <w:szCs w:val="24"/>
-        </w:rPr>
-        <w:t>Dex</w:t>
-      </w:r>
-      <w:r>
-        <w:rPr>
-          <w:rFonts w:asciiTheme="majorBidi" w:hAnsiTheme="majorBidi" w:cstheme="majorBidi"/>
-          <w:b/>
-          <w:bCs/>
-          <w:sz w:val="24"/>
-          <w:szCs w:val="24"/>
-        </w:rPr>
         <w:t>Guard</w:t>
       </w:r>
-      <w:proofErr w:type="spellEnd"/>
     </w:p>
     <w:p>
       <w:pPr>
+        <w:spacing w:line="360" w:lineRule="auto"/>
         <w:rPr>
           <w:rFonts w:asciiTheme="majorBidi" w:hAnsiTheme="majorBidi" w:cstheme="majorBidi"/>
           <w:sz w:val="24"/>
           <w:szCs w:val="24"/>
         </w:rPr>
       </w:pPr>
-      <w:proofErr w:type="spellStart"/>
-      <w:r>
-        <w:rPr>
-          <w:rFonts w:asciiTheme="majorBidi" w:hAnsiTheme="majorBidi" w:cstheme="majorBidi"/>
-          <w:sz w:val="24"/>
-          <w:szCs w:val="24"/>
-        </w:rPr>
-        <w:t>DexGuard</w:t>
-      </w:r>
-      <w:proofErr w:type="spellEnd"/>
-      <w:r>
-        <w:rPr>
-          <w:rFonts w:asciiTheme="majorBidi" w:hAnsiTheme="majorBidi" w:cstheme="majorBidi"/>
-          <w:sz w:val="24"/>
-          <w:szCs w:val="24"/>
-        </w:rPr>
-        <w:t xml:space="preserve"> is a commercial optimizer and obfuscator tool written by Eric </w:t>
-      </w:r>
-      <w:proofErr w:type="spellStart"/>
-      <w:r>
-        <w:rPr>
-          <w:rFonts w:asciiTheme="majorBidi" w:hAnsiTheme="majorBidi" w:cstheme="majorBidi"/>
-          <w:sz w:val="24"/>
-          <w:szCs w:val="24"/>
-        </w:rPr>
-        <w:t>Lafortune</w:t>
-      </w:r>
-      <w:proofErr w:type="spellEnd"/>
-      <w:r>
-        <w:rPr>
-          <w:rFonts w:asciiTheme="majorBidi" w:hAnsiTheme="majorBidi" w:cstheme="majorBidi"/>
-          <w:sz w:val="24"/>
-          <w:szCs w:val="24"/>
-        </w:rPr>
-        <w:t xml:space="preserve"> (who developed </w:t>
-      </w:r>
-      <w:proofErr w:type="spellStart"/>
-      <w:r>
-        <w:rPr>
-          <w:rFonts w:asciiTheme="majorBidi" w:hAnsiTheme="majorBidi" w:cstheme="majorBidi"/>
-          <w:sz w:val="24"/>
-          <w:szCs w:val="24"/>
-        </w:rPr>
-        <w:t>ProGuard</w:t>
-      </w:r>
-      <w:proofErr w:type="spellEnd"/>
-      <w:r>
-        <w:rPr>
-          <w:rFonts w:asciiTheme="majorBidi" w:hAnsiTheme="majorBidi" w:cstheme="majorBidi"/>
-          <w:sz w:val="24"/>
-          <w:szCs w:val="24"/>
-        </w:rPr>
-        <w:t xml:space="preserve">), it is based on </w:t>
-      </w:r>
-      <w:proofErr w:type="spellStart"/>
-      <w:r>
-        <w:rPr>
-          <w:rFonts w:asciiTheme="majorBidi" w:hAnsiTheme="majorBidi" w:cstheme="majorBidi"/>
-          <w:sz w:val="24"/>
-          <w:szCs w:val="24"/>
-        </w:rPr>
-        <w:t>ProGuard</w:t>
-      </w:r>
-      <w:proofErr w:type="spellEnd"/>
-      <w:r>
-        <w:rPr>
-          <w:rFonts w:asciiTheme="majorBidi" w:hAnsiTheme="majorBidi" w:cstheme="majorBidi"/>
-          <w:sz w:val="24"/>
-          <w:szCs w:val="24"/>
-        </w:rPr>
-        <w:t xml:space="preserve"> and </w:t>
-      </w:r>
-      <w:proofErr w:type="gramStart"/>
-      <w:r>
-        <w:rPr>
-          <w:rFonts w:asciiTheme="majorBidi" w:hAnsiTheme="majorBidi" w:cstheme="majorBidi"/>
-          <w:sz w:val="24"/>
-          <w:szCs w:val="24"/>
-        </w:rPr>
-        <w:t>It</w:t>
-      </w:r>
-      <w:proofErr w:type="gramEnd"/>
-      <w:r>
-        <w:rPr>
-          <w:rFonts w:asciiTheme="majorBidi" w:hAnsiTheme="majorBidi" w:cstheme="majorBidi"/>
-          <w:sz w:val="24"/>
-          <w:szCs w:val="24"/>
-        </w:rPr>
-        <w:t xml:space="preserve"> is used in the place of </w:t>
-      </w:r>
-      <w:proofErr w:type="spellStart"/>
-      <w:r>
-        <w:rPr>
-          <w:rFonts w:asciiTheme="majorBidi" w:hAnsiTheme="majorBidi" w:cstheme="majorBidi"/>
-          <w:sz w:val="24"/>
-          <w:szCs w:val="24"/>
-        </w:rPr>
-        <w:t>ProGuard</w:t>
-      </w:r>
-      <w:proofErr w:type="spellEnd"/>
-      <w:r>
-        <w:rPr>
-          <w:rFonts w:asciiTheme="majorBidi" w:hAnsiTheme="majorBidi" w:cstheme="majorBidi"/>
-          <w:sz w:val="24"/>
-          <w:szCs w:val="24"/>
-        </w:rPr>
-        <w:t xml:space="preserve">. Rather than targeting Java, </w:t>
-      </w:r>
-      <w:proofErr w:type="spellStart"/>
-      <w:r>
-        <w:rPr>
-          <w:rFonts w:asciiTheme="majorBidi" w:hAnsiTheme="majorBidi" w:cstheme="majorBidi"/>
-          <w:sz w:val="24"/>
-          <w:szCs w:val="24"/>
-        </w:rPr>
-        <w:t>DexGuard</w:t>
-      </w:r>
-      <w:proofErr w:type="spellEnd"/>
-      <w:r>
-        <w:rPr>
-          <w:rFonts w:asciiTheme="majorBidi" w:hAnsiTheme="majorBidi" w:cstheme="majorBidi"/>
-          <w:sz w:val="24"/>
-          <w:szCs w:val="24"/>
-        </w:rPr>
-        <w:t xml:space="preserve"> is specialized for Android resources and </w:t>
-      </w:r>
-      <w:proofErr w:type="spellStart"/>
-      <w:r>
-        <w:rPr>
-          <w:rFonts w:asciiTheme="majorBidi" w:hAnsiTheme="majorBidi" w:cstheme="majorBidi"/>
-          <w:sz w:val="24"/>
-          <w:szCs w:val="24"/>
-        </w:rPr>
-        <w:t>Dalvik</w:t>
-      </w:r>
-      <w:proofErr w:type="spellEnd"/>
-      <w:r>
-        <w:rPr>
-          <w:rFonts w:asciiTheme="majorBidi" w:hAnsiTheme="majorBidi" w:cstheme="majorBidi"/>
-          <w:sz w:val="24"/>
-          <w:szCs w:val="24"/>
-        </w:rPr>
-        <w:t xml:space="preserve"> bytecode.</w:t>
+      <w:r>
+        <w:rPr>
+          <w:rFonts w:asciiTheme="majorBidi" w:hAnsiTheme="majorBidi" w:cstheme="majorBidi"/>
+          <w:sz w:val="24"/>
+          <w:szCs w:val="24"/>
+        </w:rPr>
+        <w:t>DexGuard is a commercial optimizer and obfuscator tool written by Eric Lafortune (who developed ProGuard), it is based on ProGuard and It is used in the place of ProGuard. Rather than targeting Java, DexGuard is specialized for Android resources and Dalvik bytecode.</w:t>
       </w:r>
     </w:p>
     <w:p>
       <w:pPr>
-        <w:rPr>
-          <w:rFonts w:asciiTheme="majorBidi" w:hAnsiTheme="majorBidi" w:cstheme="majorBidi"/>
-          <w:b/>
-          <w:bCs/>
+        <w:spacing w:line="360" w:lineRule="auto"/>
+        <w:rPr>
+          <w:rFonts w:asciiTheme="majorBidi" w:hAnsiTheme="majorBidi" w:cstheme="majorBidi"/>
           <w:sz w:val="24"/>
           <w:szCs w:val="24"/>
         </w:rPr>
       </w:pPr>
-      <w:proofErr w:type="gramStart"/>
-      <w:r>
-        <w:rPr>
-          <w:rFonts w:asciiTheme="majorBidi" w:hAnsiTheme="majorBidi" w:cstheme="majorBidi"/>
-          <w:b/>
-          <w:bCs/>
-          <w:sz w:val="24"/>
-          <w:szCs w:val="24"/>
-        </w:rPr>
-        <w:t>x.y.3</w:t>
-      </w:r>
-      <w:proofErr w:type="gramEnd"/>
-      <w:r>
-        <w:rPr>
-          <w:rFonts w:asciiTheme="majorBidi" w:hAnsiTheme="majorBidi" w:cstheme="majorBidi"/>
-          <w:b/>
-          <w:bCs/>
-          <w:sz w:val="24"/>
-          <w:szCs w:val="24"/>
-        </w:rPr>
-        <w:t xml:space="preserve"> </w:t>
-      </w:r>
-      <w:proofErr w:type="spellStart"/>
-      <w:r>
-        <w:rPr>
-          <w:rFonts w:asciiTheme="majorBidi" w:hAnsiTheme="majorBidi" w:cstheme="majorBidi"/>
-          <w:b/>
-          <w:bCs/>
-          <w:sz w:val="24"/>
-          <w:szCs w:val="24"/>
-        </w:rPr>
-        <w:t>ProGuard</w:t>
-      </w:r>
-      <w:proofErr w:type="spellEnd"/>
-      <w:r>
-        <w:rPr>
-          <w:rFonts w:asciiTheme="majorBidi" w:hAnsiTheme="majorBidi" w:cstheme="majorBidi"/>
-          <w:b/>
-          <w:bCs/>
-          <w:sz w:val="24"/>
-          <w:szCs w:val="24"/>
-        </w:rPr>
-        <w:t xml:space="preserve"> vs </w:t>
-      </w:r>
-      <w:proofErr w:type="spellStart"/>
-      <w:r>
-        <w:rPr>
-          <w:rFonts w:asciiTheme="majorBidi" w:hAnsiTheme="majorBidi" w:cstheme="majorBidi"/>
-          <w:b/>
-          <w:bCs/>
-          <w:sz w:val="24"/>
-          <w:szCs w:val="24"/>
-        </w:rPr>
-        <w:t>DexGuard</w:t>
-      </w:r>
-      <w:proofErr w:type="spellEnd"/>
+      <w:bookmarkStart w:id="0" w:name="_GoBack"/>
+      <w:bookmarkEnd w:id="0"/>
     </w:p>
     <w:p>
       <w:pPr>
-        <w:rPr>
-          <w:rFonts w:asciiTheme="majorBidi" w:hAnsiTheme="majorBidi" w:cstheme="majorBidi"/>
+        <w:spacing w:line="360" w:lineRule="auto"/>
+        <w:rPr>
+          <w:rFonts w:asciiTheme="majorBidi" w:hAnsiTheme="majorBidi" w:cstheme="majorBidi"/>
+          <w:b/>
+          <w:bCs/>
           <w:sz w:val="24"/>
           <w:szCs w:val="24"/>
         </w:rPr>
       </w:pPr>
-      <w:proofErr w:type="gramStart"/>
-      <w:r>
-        <w:rPr>
-          <w:rFonts w:asciiTheme="majorBidi" w:hAnsiTheme="majorBidi" w:cstheme="majorBidi"/>
-          <w:spacing w:val="2"/>
-          <w:sz w:val="24"/>
-          <w:szCs w:val="24"/>
-          <w:shd w:val="clear" w:color="auto" w:fill="FFFFFF"/>
-        </w:rPr>
-        <w:t>regarding</w:t>
-      </w:r>
-      <w:proofErr w:type="gramEnd"/>
-      <w:r>
-        <w:rPr>
-          <w:rFonts w:asciiTheme="majorBidi" w:hAnsiTheme="majorBidi" w:cstheme="majorBidi"/>
-          <w:spacing w:val="2"/>
-          <w:sz w:val="24"/>
-          <w:szCs w:val="24"/>
-          <w:shd w:val="clear" w:color="auto" w:fill="FFFFFF"/>
-        </w:rPr>
-        <w:t xml:space="preserve"> android, it is more secure to use </w:t>
-      </w:r>
-      <w:proofErr w:type="spellStart"/>
-      <w:r>
-        <w:rPr>
-          <w:rFonts w:asciiTheme="majorBidi" w:hAnsiTheme="majorBidi" w:cstheme="majorBidi"/>
-          <w:spacing w:val="2"/>
-          <w:sz w:val="24"/>
-          <w:szCs w:val="24"/>
-          <w:shd w:val="clear" w:color="auto" w:fill="FFFFFF"/>
-        </w:rPr>
-        <w:t>DexGuard</w:t>
-      </w:r>
-      <w:proofErr w:type="spellEnd"/>
-      <w:r>
-        <w:rPr>
-          <w:rFonts w:asciiTheme="majorBidi" w:hAnsiTheme="majorBidi" w:cstheme="majorBidi"/>
-          <w:spacing w:val="2"/>
-          <w:sz w:val="24"/>
-          <w:szCs w:val="24"/>
-          <w:shd w:val="clear" w:color="auto" w:fill="FFFFFF"/>
-        </w:rPr>
-        <w:t xml:space="preserve">, given that it </w:t>
-      </w:r>
-      <w:r>
-        <w:rPr>
-          <w:rFonts w:asciiTheme="majorBidi" w:hAnsiTheme="majorBidi" w:cstheme="majorBidi"/>
-          <w:spacing w:val="2"/>
-          <w:sz w:val="24"/>
-          <w:szCs w:val="24"/>
-          <w:shd w:val="clear" w:color="auto" w:fill="FFFFFF"/>
-        </w:rPr>
-        <w:t>provides</w:t>
-      </w:r>
-      <w:r>
-        <w:rPr>
-          <w:rFonts w:asciiTheme="majorBidi" w:hAnsiTheme="majorBidi" w:cstheme="majorBidi"/>
-          <w:spacing w:val="2"/>
-          <w:sz w:val="24"/>
-          <w:szCs w:val="24"/>
-          <w:shd w:val="clear" w:color="auto" w:fill="FFFFFF"/>
-        </w:rPr>
-        <w:t xml:space="preserve"> additional security features</w:t>
-      </w:r>
-      <w:r>
-        <w:rPr>
-          <w:rFonts w:asciiTheme="majorBidi" w:hAnsiTheme="majorBidi" w:cstheme="majorBidi"/>
-          <w:sz w:val="24"/>
-          <w:szCs w:val="24"/>
-        </w:rPr>
-        <w:t xml:space="preserve"> than </w:t>
-      </w:r>
-      <w:proofErr w:type="spellStart"/>
-      <w:r>
-        <w:rPr>
-          <w:rFonts w:asciiTheme="majorBidi" w:hAnsiTheme="majorBidi" w:cstheme="majorBidi"/>
-          <w:sz w:val="24"/>
-          <w:szCs w:val="24"/>
-        </w:rPr>
-        <w:t>ProGuard</w:t>
-      </w:r>
-      <w:proofErr w:type="spellEnd"/>
-      <w:r>
-        <w:rPr>
-          <w:rFonts w:asciiTheme="majorBidi" w:hAnsiTheme="majorBidi" w:cstheme="majorBidi"/>
-          <w:sz w:val="24"/>
-          <w:szCs w:val="24"/>
-        </w:rPr>
-        <w:t>.</w:t>
-      </w:r>
-      <w:r>
-        <w:rPr>
-          <w:rFonts w:asciiTheme="majorBidi" w:hAnsiTheme="majorBidi" w:cstheme="majorBidi"/>
-          <w:sz w:val="24"/>
-          <w:szCs w:val="24"/>
-        </w:rPr>
-        <w:t xml:space="preserve"> Table 2-w shows the differences between both.</w:t>
+      <w:r>
+        <w:rPr>
+          <w:rFonts w:asciiTheme="majorBidi" w:hAnsiTheme="majorBidi" w:cstheme="majorBidi"/>
+          <w:b/>
+          <w:bCs/>
+          <w:sz w:val="24"/>
+          <w:szCs w:val="24"/>
+        </w:rPr>
+        <w:lastRenderedPageBreak/>
+        <w:t>x.y.3 ProGuard vs DexGuard</w:t>
       </w:r>
     </w:p>
     <w:p>
       <w:pPr>
+        <w:spacing w:line="360" w:lineRule="auto"/>
+        <w:rPr>
+          <w:rFonts w:asciiTheme="majorBidi" w:hAnsiTheme="majorBidi" w:cstheme="majorBidi"/>
+          <w:sz w:val="24"/>
+          <w:szCs w:val="24"/>
+        </w:rPr>
+      </w:pPr>
+      <w:r>
+        <w:rPr>
+          <w:rFonts w:asciiTheme="majorBidi" w:hAnsiTheme="majorBidi" w:cstheme="majorBidi"/>
+          <w:spacing w:val="2"/>
+          <w:sz w:val="24"/>
+          <w:szCs w:val="24"/>
+          <w:shd w:val="clear" w:color="auto" w:fill="FFFFFF"/>
+        </w:rPr>
+        <w:t>regarding</w:t>
+      </w:r>
+      <w:r>
+        <w:rPr>
+          <w:rFonts w:asciiTheme="majorBidi" w:hAnsiTheme="majorBidi" w:cstheme="majorBidi"/>
+          <w:spacing w:val="2"/>
+          <w:sz w:val="24"/>
+          <w:szCs w:val="24"/>
+          <w:shd w:val="clear" w:color="auto" w:fill="FFFFFF"/>
+        </w:rPr>
+        <w:t xml:space="preserve"> android, it is more secure to use DexGuard, given that it </w:t>
+      </w:r>
+      <w:r>
+        <w:rPr>
+          <w:rFonts w:asciiTheme="majorBidi" w:hAnsiTheme="majorBidi" w:cstheme="majorBidi"/>
+          <w:spacing w:val="2"/>
+          <w:sz w:val="24"/>
+          <w:szCs w:val="24"/>
+          <w:shd w:val="clear" w:color="auto" w:fill="FFFFFF"/>
+        </w:rPr>
+        <w:t>provides</w:t>
+      </w:r>
+      <w:r>
+        <w:rPr>
+          <w:rFonts w:asciiTheme="majorBidi" w:hAnsiTheme="majorBidi" w:cstheme="majorBidi"/>
+          <w:spacing w:val="2"/>
+          <w:sz w:val="24"/>
+          <w:szCs w:val="24"/>
+          <w:shd w:val="clear" w:color="auto" w:fill="FFFFFF"/>
+        </w:rPr>
+        <w:t xml:space="preserve"> additional security features</w:t>
+      </w:r>
+      <w:r>
+        <w:rPr>
+          <w:rFonts w:asciiTheme="majorBidi" w:hAnsiTheme="majorBidi" w:cstheme="majorBidi"/>
+          <w:sz w:val="24"/>
+          <w:szCs w:val="24"/>
+        </w:rPr>
+        <w:t xml:space="preserve"> than ProGuard.</w:t>
+      </w:r>
+      <w:r>
+        <w:rPr>
+          <w:rFonts w:asciiTheme="majorBidi" w:hAnsiTheme="majorBidi" w:cstheme="majorBidi"/>
+          <w:sz w:val="24"/>
+          <w:szCs w:val="24"/>
+        </w:rPr>
+        <w:t xml:space="preserve"> Table 2-w shows the differences between both.</w:t>
+      </w:r>
+    </w:p>
+    <w:p>
+      <w:pPr>
+        <w:spacing w:line="360" w:lineRule="auto"/>
         <w:jc w:val="center"/>
         <w:rPr>
           <w:rFonts w:asciiTheme="majorBidi" w:hAnsiTheme="majorBidi" w:cstheme="majorBidi"/>
@@ -992,38 +445,8 @@
           <w:sz w:val="24"/>
           <w:szCs w:val="24"/>
         </w:rPr>
-        <w:t xml:space="preserve">Table 2-s </w:t>
-      </w:r>
-      <w:proofErr w:type="spellStart"/>
-      <w:proofErr w:type="gramStart"/>
-      <w:r>
-        <w:rPr>
-          <w:rFonts w:asciiTheme="majorBidi" w:hAnsiTheme="majorBidi" w:cstheme="majorBidi"/>
-          <w:sz w:val="24"/>
-          <w:szCs w:val="24"/>
-        </w:rPr>
-        <w:t>Proguard</w:t>
-      </w:r>
-      <w:proofErr w:type="spellEnd"/>
-      <w:proofErr w:type="gramEnd"/>
-      <w:r>
-        <w:rPr>
-          <w:rFonts w:asciiTheme="majorBidi" w:hAnsiTheme="majorBidi" w:cstheme="majorBidi"/>
-          <w:sz w:val="24"/>
-          <w:szCs w:val="24"/>
-        </w:rPr>
-        <w:t xml:space="preserve"> vs </w:t>
-      </w:r>
-      <w:proofErr w:type="spellStart"/>
-      <w:r>
-        <w:rPr>
-          <w:rFonts w:asciiTheme="majorBidi" w:hAnsiTheme="majorBidi" w:cstheme="majorBidi"/>
-          <w:sz w:val="24"/>
-          <w:szCs w:val="24"/>
-        </w:rPr>
-        <w:t>DexGuard</w:t>
-      </w:r>
-      <w:proofErr w:type="spellEnd"/>
+        <w:t>Table 2-s Proguard vs DexGuard</w:t>
+      </w:r>
     </w:p>
     <w:tbl>
       <w:tblPr>
@@ -1043,6 +466,7 @@
           </w:tcPr>
           <w:p>
             <w:pPr>
+              <w:spacing w:line="360" w:lineRule="auto"/>
               <w:rPr>
                 <w:rFonts w:asciiTheme="majorBidi" w:hAnsiTheme="majorBidi" w:cstheme="majorBidi"/>
                 <w:sz w:val="24"/>
@@ -1057,13 +481,13 @@
           </w:tcPr>
           <w:p>
             <w:pPr>
-              <w:rPr>
-                <w:rFonts w:asciiTheme="majorBidi" w:hAnsiTheme="majorBidi" w:cstheme="majorBidi"/>
-                <w:sz w:val="24"/>
-                <w:szCs w:val="24"/>
-              </w:rPr>
-            </w:pPr>
-            <w:proofErr w:type="spellStart"/>
+              <w:spacing w:line="360" w:lineRule="auto"/>
+              <w:rPr>
+                <w:rFonts w:asciiTheme="majorBidi" w:hAnsiTheme="majorBidi" w:cstheme="majorBidi"/>
+                <w:sz w:val="24"/>
+                <w:szCs w:val="24"/>
+              </w:rPr>
+            </w:pPr>
             <w:r>
               <w:rPr>
                 <w:rFonts w:asciiTheme="majorBidi" w:hAnsiTheme="majorBidi" w:cstheme="majorBidi"/>
@@ -1072,7 +496,6 @@
               </w:rPr>
               <w:t>ProGuard</w:t>
             </w:r>
-            <w:proofErr w:type="spellEnd"/>
           </w:p>
         </w:tc>
         <w:tc>
@@ -1081,29 +504,20 @@
           </w:tcPr>
           <w:p>
             <w:pPr>
-              <w:rPr>
-                <w:rFonts w:asciiTheme="majorBidi" w:hAnsiTheme="majorBidi" w:cstheme="majorBidi"/>
-                <w:sz w:val="24"/>
-                <w:szCs w:val="24"/>
-              </w:rPr>
-            </w:pPr>
-            <w:proofErr w:type="spellStart"/>
-            <w:r>
-              <w:rPr>
-                <w:rFonts w:asciiTheme="majorBidi" w:hAnsiTheme="majorBidi" w:cstheme="majorBidi"/>
-                <w:sz w:val="24"/>
-                <w:szCs w:val="24"/>
-              </w:rPr>
-              <w:t>DexGuard</w:t>
-            </w:r>
-            <w:proofErr w:type="spellEnd"/>
-            <w:r>
-              <w:rPr>
-                <w:rFonts w:asciiTheme="majorBidi" w:hAnsiTheme="majorBidi" w:cstheme="majorBidi"/>
-                <w:sz w:val="24"/>
-                <w:szCs w:val="24"/>
-              </w:rPr>
-              <w:t xml:space="preserve"> </w:t>
+              <w:spacing w:line="360" w:lineRule="auto"/>
+              <w:rPr>
+                <w:rFonts w:asciiTheme="majorBidi" w:hAnsiTheme="majorBidi" w:cstheme="majorBidi"/>
+                <w:sz w:val="24"/>
+                <w:szCs w:val="24"/>
+              </w:rPr>
+            </w:pPr>
+            <w:r>
+              <w:rPr>
+                <w:rFonts w:asciiTheme="majorBidi" w:hAnsiTheme="majorBidi" w:cstheme="majorBidi"/>
+                <w:sz w:val="24"/>
+                <w:szCs w:val="24"/>
+              </w:rPr>
+              <w:t xml:space="preserve">DexGuard </w:t>
             </w:r>
           </w:p>
         </w:tc>
@@ -1115,6 +529,7 @@
           </w:tcPr>
           <w:p>
             <w:pPr>
+              <w:spacing w:line="360" w:lineRule="auto"/>
               <w:rPr>
                 <w:rFonts w:asciiTheme="majorBidi" w:hAnsiTheme="majorBidi" w:cstheme="majorBidi"/>
                 <w:sz w:val="24"/>
@@ -1137,6 +552,7 @@
           </w:tcPr>
           <w:p>
             <w:pPr>
+              <w:spacing w:line="360" w:lineRule="auto"/>
               <w:rPr>
                 <w:rFonts w:asciiTheme="majorBidi" w:hAnsiTheme="majorBidi" w:cstheme="majorBidi"/>
                 <w:sz w:val="24"/>
@@ -1154,30 +570,20 @@
           </w:p>
           <w:p>
             <w:pPr>
-              <w:rPr>
-                <w:rFonts w:asciiTheme="majorBidi" w:hAnsiTheme="majorBidi" w:cstheme="majorBidi"/>
-                <w:sz w:val="24"/>
-                <w:szCs w:val="24"/>
-              </w:rPr>
-            </w:pPr>
-            <w:proofErr w:type="gramStart"/>
-            <w:r>
-              <w:rPr>
-                <w:rFonts w:asciiTheme="majorBidi" w:hAnsiTheme="majorBidi" w:cstheme="majorBidi"/>
-                <w:sz w:val="24"/>
-                <w:szCs w:val="24"/>
-              </w:rPr>
-              <w:lastRenderedPageBreak/>
-              <w:t>desktop</w:t>
-            </w:r>
-            <w:proofErr w:type="gramEnd"/>
-            <w:r>
-              <w:rPr>
-                <w:rFonts w:asciiTheme="majorBidi" w:hAnsiTheme="majorBidi" w:cstheme="majorBidi"/>
-                <w:sz w:val="24"/>
-                <w:szCs w:val="24"/>
-              </w:rPr>
-              <w:t xml:space="preserve"> applications, embedded applications and mobile applications (Android).</w:t>
+              <w:spacing w:line="360" w:lineRule="auto"/>
+              <w:rPr>
+                <w:rFonts w:asciiTheme="majorBidi" w:hAnsiTheme="majorBidi" w:cstheme="majorBidi"/>
+                <w:sz w:val="24"/>
+                <w:szCs w:val="24"/>
+              </w:rPr>
+            </w:pPr>
+            <w:r>
+              <w:rPr>
+                <w:rFonts w:asciiTheme="majorBidi" w:hAnsiTheme="majorBidi" w:cstheme="majorBidi"/>
+                <w:sz w:val="24"/>
+                <w:szCs w:val="24"/>
+              </w:rPr>
+              <w:t>desktop applications, embedded applications and mobile applications (Android).</w:t>
             </w:r>
           </w:p>
         </w:tc>
@@ -1187,97 +593,41 @@
           </w:tcPr>
           <w:p>
             <w:pPr>
-              <w:rPr>
-                <w:rFonts w:asciiTheme="majorBidi" w:hAnsiTheme="majorBidi" w:cstheme="majorBidi"/>
-                <w:sz w:val="24"/>
-                <w:szCs w:val="24"/>
-              </w:rPr>
-            </w:pPr>
-            <w:r>
-              <w:rPr>
-                <w:rFonts w:asciiTheme="majorBidi" w:hAnsiTheme="majorBidi" w:cstheme="majorBidi"/>
-                <w:sz w:val="24"/>
-                <w:szCs w:val="24"/>
-              </w:rPr>
-              <w:lastRenderedPageBreak/>
+              <w:spacing w:line="360" w:lineRule="auto"/>
+              <w:rPr>
+                <w:rFonts w:asciiTheme="majorBidi" w:hAnsiTheme="majorBidi" w:cstheme="majorBidi"/>
+                <w:sz w:val="24"/>
+                <w:szCs w:val="24"/>
+              </w:rPr>
+            </w:pPr>
+            <w:r>
+              <w:rPr>
+                <w:rFonts w:asciiTheme="majorBidi" w:hAnsiTheme="majorBidi" w:cstheme="majorBidi"/>
+                <w:sz w:val="24"/>
+                <w:szCs w:val="24"/>
+              </w:rPr>
               <w:t>It is specifically designed to protect and optimize Android applications,</w:t>
             </w:r>
           </w:p>
           <w:p>
             <w:pPr>
-              <w:rPr>
-                <w:rFonts w:asciiTheme="majorBidi" w:hAnsiTheme="majorBidi" w:cstheme="majorBidi"/>
-                <w:sz w:val="24"/>
-                <w:szCs w:val="24"/>
-              </w:rPr>
-            </w:pPr>
-            <w:r>
-              <w:rPr>
-                <w:rFonts w:asciiTheme="majorBidi" w:hAnsiTheme="majorBidi" w:cstheme="majorBidi"/>
-                <w:sz w:val="24"/>
-                <w:szCs w:val="24"/>
-              </w:rPr>
-              <w:lastRenderedPageBreak/>
-              <w:t xml:space="preserve"> It offers functionality that helps you to make optimal use of the Android platform. It comes with a tuned configuration for the Android runtime and for common libraries (Google Play Services, Dagger, Realm, </w:t>
-            </w:r>
-            <w:proofErr w:type="spellStart"/>
-            <w:r>
-              <w:rPr>
-                <w:rFonts w:asciiTheme="majorBidi" w:hAnsiTheme="majorBidi" w:cstheme="majorBidi"/>
-                <w:sz w:val="24"/>
-                <w:szCs w:val="24"/>
-              </w:rPr>
-              <w:t>SQLCipher</w:t>
-            </w:r>
-            <w:proofErr w:type="spellEnd"/>
-            <w:r>
-              <w:rPr>
-                <w:rFonts w:asciiTheme="majorBidi" w:hAnsiTheme="majorBidi" w:cstheme="majorBidi"/>
-                <w:sz w:val="24"/>
-                <w:szCs w:val="24"/>
-              </w:rPr>
-              <w:t xml:space="preserve"> etc.) and automatically splits </w:t>
-            </w:r>
-            <w:proofErr w:type="spellStart"/>
-            <w:r>
-              <w:rPr>
-                <w:rFonts w:asciiTheme="majorBidi" w:hAnsiTheme="majorBidi" w:cstheme="majorBidi"/>
-                <w:sz w:val="24"/>
-                <w:szCs w:val="24"/>
-              </w:rPr>
-              <w:t>Dex</w:t>
-            </w:r>
-            <w:proofErr w:type="spellEnd"/>
-            <w:r>
-              <w:rPr>
-                <w:rFonts w:asciiTheme="majorBidi" w:hAnsiTheme="majorBidi" w:cstheme="majorBidi"/>
-                <w:sz w:val="24"/>
-                <w:szCs w:val="24"/>
-              </w:rPr>
-              <w:t xml:space="preserve"> files that exceed the size limits imposed by the format (</w:t>
-            </w:r>
-            <w:proofErr w:type="spellStart"/>
-            <w:r>
-              <w:rPr>
-                <w:rFonts w:asciiTheme="majorBidi" w:hAnsiTheme="majorBidi" w:cstheme="majorBidi"/>
-                <w:sz w:val="24"/>
-                <w:szCs w:val="24"/>
-              </w:rPr>
-              <w:t>MultiDex</w:t>
-            </w:r>
-            <w:proofErr w:type="spellEnd"/>
-            <w:r>
-              <w:rPr>
-                <w:rFonts w:asciiTheme="majorBidi" w:hAnsiTheme="majorBidi" w:cstheme="majorBidi"/>
-                <w:sz w:val="24"/>
-                <w:szCs w:val="24"/>
-              </w:rPr>
-              <w:t>).</w:t>
+              <w:spacing w:line="360" w:lineRule="auto"/>
+              <w:rPr>
+                <w:rFonts w:asciiTheme="majorBidi" w:hAnsiTheme="majorBidi" w:cstheme="majorBidi"/>
+                <w:sz w:val="24"/>
+                <w:szCs w:val="24"/>
+              </w:rPr>
+            </w:pPr>
+            <w:r>
+              <w:rPr>
+                <w:rFonts w:asciiTheme="majorBidi" w:hAnsiTheme="majorBidi" w:cstheme="majorBidi"/>
+                <w:sz w:val="24"/>
+                <w:szCs w:val="24"/>
+              </w:rPr>
+              <w:t xml:space="preserve"> It offers functionality that helps you to make optimal use of the Android platform. It comes with a tuned configuration for the Android runtime and for common libraries (Google Play Services, Dagger, Realm, SQLCipher etc.) and automatically splits Dex files that exceed the size limits imposed by the format (MultiDex).</w:t>
             </w:r>
           </w:p>
         </w:tc>
-        <w:bookmarkStart w:id="0" w:name="_GoBack"/>
-        <w:bookmarkEnd w:id="0"/>
       </w:tr>
       <w:tr>
         <w:tc>
@@ -1286,19 +636,19 @@
           </w:tcPr>
           <w:p>
             <w:pPr>
-              <w:rPr>
-                <w:rFonts w:asciiTheme="majorBidi" w:hAnsiTheme="majorBidi" w:cstheme="majorBidi"/>
-                <w:sz w:val="24"/>
-                <w:szCs w:val="24"/>
-              </w:rPr>
-            </w:pPr>
-            <w:r>
-              <w:rPr>
-                <w:rFonts w:asciiTheme="majorBidi" w:hAnsiTheme="majorBidi" w:cstheme="majorBidi"/>
-                <w:sz w:val="24"/>
-                <w:szCs w:val="24"/>
-              </w:rPr>
-              <w:lastRenderedPageBreak/>
+              <w:spacing w:line="360" w:lineRule="auto"/>
+              <w:rPr>
+                <w:rFonts w:asciiTheme="majorBidi" w:hAnsiTheme="majorBidi" w:cstheme="majorBidi"/>
+                <w:sz w:val="24"/>
+                <w:szCs w:val="24"/>
+              </w:rPr>
+            </w:pPr>
+            <w:r>
+              <w:rPr>
+                <w:rFonts w:asciiTheme="majorBidi" w:hAnsiTheme="majorBidi" w:cstheme="majorBidi"/>
+                <w:sz w:val="24"/>
+                <w:szCs w:val="24"/>
+              </w:rPr>
               <w:t xml:space="preserve">Code protection </w:t>
             </w:r>
           </w:p>
@@ -1309,6 +659,7 @@
           </w:tcPr>
           <w:p>
             <w:pPr>
+              <w:spacing w:line="360" w:lineRule="auto"/>
               <w:rPr>
                 <w:rFonts w:asciiTheme="majorBidi" w:hAnsiTheme="majorBidi" w:cstheme="majorBidi"/>
                 <w:sz w:val="24"/>
@@ -1331,33 +682,34 @@
           </w:tcPr>
           <w:p>
             <w:pPr>
-              <w:rPr>
-                <w:rFonts w:asciiTheme="majorBidi" w:hAnsiTheme="majorBidi" w:cstheme="majorBidi"/>
-                <w:sz w:val="24"/>
-                <w:szCs w:val="24"/>
-              </w:rPr>
-            </w:pPr>
-            <w:proofErr w:type="gramStart"/>
-            <w:r>
-              <w:rPr>
-                <w:rFonts w:asciiTheme="majorBidi" w:hAnsiTheme="majorBidi" w:cstheme="majorBidi"/>
-                <w:sz w:val="24"/>
-                <w:szCs w:val="24"/>
-              </w:rPr>
-              <w:t>shields</w:t>
-            </w:r>
-            <w:proofErr w:type="gramEnd"/>
-            <w:r>
-              <w:rPr>
-                <w:rFonts w:asciiTheme="majorBidi" w:hAnsiTheme="majorBidi" w:cstheme="majorBidi"/>
-                <w:sz w:val="24"/>
-                <w:szCs w:val="24"/>
-              </w:rPr>
-              <w:t xml:space="preserve"> applications from both static and dynamic analysis by using runtime security mechanisms that check the integrity of the application and of the environment in which it is running and enables the application to react whenever suspicious activity is detected.</w:t>
-            </w:r>
-          </w:p>
-          <w:p>
-            <w:pPr>
+              <w:spacing w:line="360" w:lineRule="auto"/>
+              <w:rPr>
+                <w:rFonts w:asciiTheme="majorBidi" w:hAnsiTheme="majorBidi" w:cstheme="majorBidi"/>
+                <w:sz w:val="24"/>
+                <w:szCs w:val="24"/>
+              </w:rPr>
+            </w:pPr>
+            <w:r>
+              <w:rPr>
+                <w:rFonts w:asciiTheme="majorBidi" w:hAnsiTheme="majorBidi" w:cstheme="majorBidi"/>
+                <w:sz w:val="24"/>
+                <w:szCs w:val="24"/>
+              </w:rPr>
+              <w:t xml:space="preserve">shields applications from both static and dynamic analysis by using runtime security mechanisms that check the integrity of the application and of the environment in which it is running and enables the </w:t>
+            </w:r>
+            <w:r>
+              <w:rPr>
+                <w:rFonts w:asciiTheme="majorBidi" w:hAnsiTheme="majorBidi" w:cstheme="majorBidi"/>
+                <w:sz w:val="24"/>
+                <w:szCs w:val="24"/>
+              </w:rPr>
+              <w:lastRenderedPageBreak/>
+              <w:t>application to react whenever suspicious activity is detected.</w:t>
+            </w:r>
+          </w:p>
+          <w:p>
+            <w:pPr>
+              <w:spacing w:line="360" w:lineRule="auto"/>
               <w:rPr>
                 <w:rFonts w:asciiTheme="majorBidi" w:hAnsiTheme="majorBidi" w:cstheme="majorBidi"/>
                 <w:sz w:val="24"/>
@@ -1377,18 +729,20 @@
           </w:tcPr>
           <w:p>
             <w:pPr>
-              <w:rPr>
-                <w:rFonts w:asciiTheme="majorBidi" w:hAnsiTheme="majorBidi" w:cstheme="majorBidi"/>
-                <w:sz w:val="24"/>
-                <w:szCs w:val="24"/>
-              </w:rPr>
-            </w:pPr>
-            <w:r>
-              <w:rPr>
-                <w:rFonts w:asciiTheme="majorBidi" w:hAnsiTheme="majorBidi" w:cstheme="majorBidi"/>
-                <w:sz w:val="24"/>
-                <w:szCs w:val="24"/>
-              </w:rPr>
+              <w:spacing w:line="360" w:lineRule="auto"/>
+              <w:rPr>
+                <w:rFonts w:asciiTheme="majorBidi" w:hAnsiTheme="majorBidi" w:cstheme="majorBidi"/>
+                <w:sz w:val="24"/>
+                <w:szCs w:val="24"/>
+              </w:rPr>
+            </w:pPr>
+            <w:r>
+              <w:rPr>
+                <w:rFonts w:asciiTheme="majorBidi" w:hAnsiTheme="majorBidi" w:cstheme="majorBidi"/>
+                <w:sz w:val="24"/>
+                <w:szCs w:val="24"/>
+              </w:rPr>
+              <w:lastRenderedPageBreak/>
               <w:t>Obfuscation</w:t>
             </w:r>
           </w:p>
@@ -1399,29 +753,20 @@
           </w:tcPr>
           <w:p>
             <w:pPr>
-              <w:rPr>
-                <w:rFonts w:asciiTheme="majorBidi" w:hAnsiTheme="majorBidi" w:cstheme="majorBidi"/>
-                <w:sz w:val="24"/>
-                <w:szCs w:val="24"/>
-              </w:rPr>
-            </w:pPr>
-            <w:proofErr w:type="gramStart"/>
-            <w:r>
-              <w:rPr>
-                <w:rFonts w:asciiTheme="majorBidi" w:hAnsiTheme="majorBidi" w:cstheme="majorBidi"/>
-                <w:sz w:val="24"/>
-                <w:szCs w:val="24"/>
-              </w:rPr>
-              <w:t>offers</w:t>
-            </w:r>
-            <w:proofErr w:type="gramEnd"/>
-            <w:r>
-              <w:rPr>
-                <w:rFonts w:asciiTheme="majorBidi" w:hAnsiTheme="majorBidi" w:cstheme="majorBidi"/>
-                <w:sz w:val="24"/>
-                <w:szCs w:val="24"/>
-              </w:rPr>
-              <w:t xml:space="preserve"> basic protection in the form of name obfuscation by obfuscate names of classes, fields and methods.</w:t>
+              <w:spacing w:line="360" w:lineRule="auto"/>
+              <w:rPr>
+                <w:rFonts w:asciiTheme="majorBidi" w:hAnsiTheme="majorBidi" w:cstheme="majorBidi"/>
+                <w:sz w:val="24"/>
+                <w:szCs w:val="24"/>
+              </w:rPr>
+            </w:pPr>
+            <w:r>
+              <w:rPr>
+                <w:rFonts w:asciiTheme="majorBidi" w:hAnsiTheme="majorBidi" w:cstheme="majorBidi"/>
+                <w:sz w:val="24"/>
+                <w:szCs w:val="24"/>
+              </w:rPr>
+              <w:t>offers basic protection in the form of name obfuscation by obfuscate names of classes, fields and methods.</w:t>
             </w:r>
           </w:p>
         </w:tc>
@@ -1431,6 +776,7 @@
           </w:tcPr>
           <w:p>
             <w:pPr>
+              <w:spacing w:line="360" w:lineRule="auto"/>
               <w:rPr>
                 <w:rFonts w:asciiTheme="majorBidi" w:hAnsiTheme="majorBidi" w:cstheme="majorBidi"/>
                 <w:sz w:val="24"/>
@@ -1455,6 +801,7 @@
           </w:tcPr>
           <w:p>
             <w:pPr>
+              <w:spacing w:line="360" w:lineRule="auto"/>
               <w:rPr>
                 <w:rFonts w:asciiTheme="majorBidi" w:hAnsiTheme="majorBidi" w:cstheme="majorBidi"/>
                 <w:sz w:val="24"/>
@@ -1477,29 +824,20 @@
           </w:tcPr>
           <w:p>
             <w:pPr>
-              <w:rPr>
-                <w:rFonts w:asciiTheme="majorBidi" w:hAnsiTheme="majorBidi" w:cstheme="majorBidi"/>
-                <w:sz w:val="24"/>
-                <w:szCs w:val="24"/>
-              </w:rPr>
-            </w:pPr>
-            <w:proofErr w:type="spellStart"/>
-            <w:r>
-              <w:rPr>
-                <w:rFonts w:asciiTheme="majorBidi" w:hAnsiTheme="majorBidi" w:cstheme="majorBidi"/>
-                <w:sz w:val="24"/>
-                <w:szCs w:val="24"/>
-              </w:rPr>
-              <w:t>ProGuard's</w:t>
-            </w:r>
-            <w:proofErr w:type="spellEnd"/>
-            <w:r>
-              <w:rPr>
-                <w:rFonts w:asciiTheme="majorBidi" w:hAnsiTheme="majorBidi" w:cstheme="majorBidi"/>
-                <w:sz w:val="24"/>
-                <w:szCs w:val="24"/>
-              </w:rPr>
-              <w:t xml:space="preserve"> action is restricted to the bytecode of Java applications</w:t>
+              <w:spacing w:line="360" w:lineRule="auto"/>
+              <w:rPr>
+                <w:rFonts w:asciiTheme="majorBidi" w:hAnsiTheme="majorBidi" w:cstheme="majorBidi"/>
+                <w:sz w:val="24"/>
+                <w:szCs w:val="24"/>
+              </w:rPr>
+            </w:pPr>
+            <w:r>
+              <w:rPr>
+                <w:rFonts w:asciiTheme="majorBidi" w:hAnsiTheme="majorBidi" w:cstheme="majorBidi"/>
+                <w:sz w:val="24"/>
+                <w:szCs w:val="24"/>
+              </w:rPr>
+              <w:t>ProGuard's action is restricted to the bytecode of Java applications</w:t>
             </w:r>
           </w:p>
         </w:tc>
@@ -1509,37 +847,20 @@
           </w:tcPr>
           <w:p>
             <w:pPr>
-              <w:rPr>
-                <w:rFonts w:asciiTheme="majorBidi" w:hAnsiTheme="majorBidi" w:cstheme="majorBidi"/>
-                <w:sz w:val="24"/>
-                <w:szCs w:val="24"/>
-              </w:rPr>
-            </w:pPr>
-            <w:r>
-              <w:rPr>
-                <w:rFonts w:asciiTheme="majorBidi" w:hAnsiTheme="majorBidi" w:cstheme="majorBidi"/>
-                <w:sz w:val="24"/>
-                <w:szCs w:val="24"/>
-              </w:rPr>
-              <w:t xml:space="preserve">It provides 360-degree protection. Besides the </w:t>
-            </w:r>
-            <w:proofErr w:type="spellStart"/>
-            <w:r>
-              <w:rPr>
-                <w:rFonts w:asciiTheme="majorBidi" w:hAnsiTheme="majorBidi" w:cstheme="majorBidi"/>
-                <w:sz w:val="24"/>
-                <w:szCs w:val="24"/>
-              </w:rPr>
-              <w:t>Dalvik</w:t>
-            </w:r>
-            <w:proofErr w:type="spellEnd"/>
-            <w:r>
-              <w:rPr>
-                <w:rFonts w:asciiTheme="majorBidi" w:hAnsiTheme="majorBidi" w:cstheme="majorBidi"/>
-                <w:sz w:val="24"/>
-                <w:szCs w:val="24"/>
-              </w:rPr>
-              <w:t xml:space="preserve"> bytecode, it optimizes, obfuscates and encrypts manifest files, native libraries, resources, resource files and asset files.</w:t>
+              <w:spacing w:line="360" w:lineRule="auto"/>
+              <w:rPr>
+                <w:rFonts w:asciiTheme="majorBidi" w:hAnsiTheme="majorBidi" w:cstheme="majorBidi"/>
+                <w:sz w:val="24"/>
+                <w:szCs w:val="24"/>
+              </w:rPr>
+            </w:pPr>
+            <w:r>
+              <w:rPr>
+                <w:rFonts w:asciiTheme="majorBidi" w:hAnsiTheme="majorBidi" w:cstheme="majorBidi"/>
+                <w:sz w:val="24"/>
+                <w:szCs w:val="24"/>
+              </w:rPr>
+              <w:t>It provides 360-degree protection. Besides the Dalvik bytecode, it optimizes, obfuscates and encrypts manifest files, native libraries, resources, resource files and asset files.</w:t>
             </w:r>
           </w:p>
         </w:tc>
@@ -1551,6 +872,7 @@
           </w:tcPr>
           <w:p>
             <w:pPr>
+              <w:spacing w:line="360" w:lineRule="auto"/>
               <w:rPr>
                 <w:rFonts w:asciiTheme="majorBidi" w:hAnsiTheme="majorBidi" w:cstheme="majorBidi"/>
                 <w:sz w:val="24"/>
@@ -1573,6 +895,7 @@
           </w:tcPr>
           <w:p>
             <w:pPr>
+              <w:spacing w:line="360" w:lineRule="auto"/>
               <w:rPr>
                 <w:rFonts w:asciiTheme="majorBidi" w:hAnsiTheme="majorBidi" w:cstheme="majorBidi"/>
                 <w:sz w:val="24"/>
@@ -1595,6 +918,7 @@
           </w:tcPr>
           <w:p>
             <w:pPr>
+              <w:spacing w:line="360" w:lineRule="auto"/>
               <w:rPr>
                 <w:rFonts w:asciiTheme="majorBidi" w:hAnsiTheme="majorBidi" w:cstheme="majorBidi"/>
                 <w:sz w:val="24"/>
@@ -1615,6 +939,7 @@
     </w:tbl>
     <w:p>
       <w:pPr>
+        <w:spacing w:line="360" w:lineRule="auto"/>
         <w:rPr>
           <w:rFonts w:asciiTheme="majorBidi" w:hAnsiTheme="majorBidi" w:cstheme="majorBidi"/>
           <w:sz w:val="24"/>
@@ -1624,6 +949,7 @@
     </w:p>
     <w:p>
       <w:pPr>
+        <w:spacing w:line="360" w:lineRule="auto"/>
         <w:rPr>
           <w:rFonts w:asciiTheme="majorBidi" w:hAnsiTheme="majorBidi" w:cstheme="majorBidi"/>
           <w:sz w:val="24"/>
@@ -1633,6 +959,7 @@
     </w:p>
     <w:p>
       <w:pPr>
+        <w:spacing w:line="360" w:lineRule="auto"/>
         <w:rPr>
           <w:rFonts w:asciiTheme="majorBidi" w:hAnsiTheme="majorBidi" w:cstheme="majorBidi"/>
           <w:b/>
@@ -1644,6 +971,7 @@
     </w:p>
     <w:p>
       <w:pPr>
+        <w:spacing w:line="360" w:lineRule="auto"/>
         <w:jc w:val="center"/>
         <w:rPr>
           <w:rFonts w:asciiTheme="majorBidi" w:hAnsiTheme="majorBidi" w:cstheme="majorBidi"/>

</xml_diff>

<commit_message>
adding reference to dexguard and proguard.docx
</commit_message>
<xml_diff>
--- a/dexguard and proguard.docx
+++ b/dexguard and proguard.docx
@@ -13,6 +13,8 @@
           <w:szCs w:val="28"/>
         </w:rPr>
       </w:pPr>
+      <w:proofErr w:type="spellStart"/>
+      <w:proofErr w:type="gramStart"/>
       <w:r>
         <w:rPr>
           <w:rFonts w:asciiTheme="majorBidi" w:hAnsiTheme="majorBidi" w:cstheme="majorBidi"/>
@@ -21,7 +23,19 @@
           <w:sz w:val="28"/>
           <w:szCs w:val="28"/>
         </w:rPr>
-        <w:t>x.y related frameworks</w:t>
+        <w:t>x.y</w:t>
+      </w:r>
+      <w:proofErr w:type="spellEnd"/>
+      <w:proofErr w:type="gramEnd"/>
+      <w:r>
+        <w:rPr>
+          <w:rFonts w:asciiTheme="majorBidi" w:hAnsiTheme="majorBidi" w:cstheme="majorBidi"/>
+          <w:b/>
+          <w:bCs/>
+          <w:sz w:val="28"/>
+          <w:szCs w:val="28"/>
+        </w:rPr>
+        <w:t xml:space="preserve"> related frameworks</w:t>
       </w:r>
     </w:p>
     <w:p>
@@ -35,6 +49,7 @@
           <w:szCs w:val="28"/>
         </w:rPr>
       </w:pPr>
+      <w:proofErr w:type="gramStart"/>
       <w:r>
         <w:rPr>
           <w:rFonts w:asciiTheme="majorBidi" w:hAnsiTheme="majorBidi" w:cstheme="majorBidi"/>
@@ -43,8 +58,31 @@
           <w:sz w:val="28"/>
           <w:szCs w:val="28"/>
         </w:rPr>
-        <w:t>x.y.1 ProGuard</w:t>
-      </w:r>
+        <w:t>x.y.1</w:t>
+      </w:r>
+      <w:proofErr w:type="gramEnd"/>
+      <w:r>
+        <w:rPr>
+          <w:rFonts w:asciiTheme="majorBidi" w:hAnsiTheme="majorBidi" w:cstheme="majorBidi"/>
+          <w:b/>
+          <w:bCs/>
+          <w:sz w:val="28"/>
+          <w:szCs w:val="28"/>
+        </w:rPr>
+        <w:t xml:space="preserve"> </w:t>
+      </w:r>
+      <w:proofErr w:type="spellStart"/>
+      <w:r>
+        <w:rPr>
+          <w:rFonts w:asciiTheme="majorBidi" w:hAnsiTheme="majorBidi" w:cstheme="majorBidi"/>
+          <w:b/>
+          <w:bCs/>
+          <w:sz w:val="28"/>
+          <w:szCs w:val="28"/>
+        </w:rPr>
+        <w:t>ProGuard</w:t>
+      </w:r>
+      <w:proofErr w:type="spellEnd"/>
     </w:p>
     <w:p>
       <w:pPr>
@@ -56,6 +94,7 @@
           <w:lang w:bidi="ar-JO"/>
         </w:rPr>
       </w:pPr>
+      <w:proofErr w:type="spellStart"/>
       <w:r>
         <w:rPr>
           <w:rStyle w:val="Strong"/>
@@ -65,37 +104,138 @@
         </w:rPr>
         <w:t>ProGuard</w:t>
       </w:r>
-      <w:r>
-        <w:rPr>
-          <w:rFonts w:asciiTheme="majorBidi" w:hAnsiTheme="majorBidi" w:cstheme="majorBidi"/>
-          <w:sz w:val="24"/>
-          <w:szCs w:val="24"/>
-        </w:rPr>
-        <w:t> is a Java class file shrinker, optimizer, obfuscator</w:t>
-      </w:r>
-      <w:r>
-        <w:rPr>
-          <w:rFonts w:asciiTheme="majorBidi" w:hAnsiTheme="majorBidi" w:cstheme="majorBidi"/>
-          <w:sz w:val="24"/>
-          <w:szCs w:val="24"/>
-        </w:rPr>
-        <w:t>, and preverifier</w:t>
-      </w:r>
-      <w:r>
-        <w:rPr>
-          <w:rFonts w:asciiTheme="majorBidi" w:hAnsiTheme="majorBidi" w:cstheme="majorBidi"/>
-          <w:sz w:val="24"/>
-          <w:szCs w:val="24"/>
-        </w:rPr>
-        <w:t xml:space="preserve">. In the shrinking step it removes the unused classes, methods, fields and attributes. In the optimization step it optimizes the bytecode of the methods. The obfuscation step renames the remaining classes, fields, and methods using meaningless names. All of These steps make the code harder to reverse engineer. </w:t>
-      </w:r>
-      <w:r>
-        <w:rPr>
-          <w:rFonts w:asciiTheme="majorBidi" w:hAnsiTheme="majorBidi" w:cstheme="majorBidi"/>
-          <w:sz w:val="24"/>
-          <w:szCs w:val="24"/>
-        </w:rPr>
-        <w:t>The final preverification step adds preverification information to the classes, which is required for Java Micro Edition and for Java 6 and higher.</w:t>
+      <w:proofErr w:type="spellEnd"/>
+      <w:r>
+        <w:rPr>
+          <w:rFonts w:asciiTheme="majorBidi" w:hAnsiTheme="majorBidi" w:cstheme="majorBidi"/>
+          <w:sz w:val="24"/>
+          <w:szCs w:val="24"/>
+        </w:rPr>
+        <w:t xml:space="preserve"> is a Java class file </w:t>
+      </w:r>
+      <w:proofErr w:type="spellStart"/>
+      <w:r>
+        <w:rPr>
+          <w:rFonts w:asciiTheme="majorBidi" w:hAnsiTheme="majorBidi" w:cstheme="majorBidi"/>
+          <w:sz w:val="24"/>
+          <w:szCs w:val="24"/>
+        </w:rPr>
+        <w:t>shrinker</w:t>
+      </w:r>
+      <w:proofErr w:type="spellEnd"/>
+      <w:r>
+        <w:rPr>
+          <w:rFonts w:asciiTheme="majorBidi" w:hAnsiTheme="majorBidi" w:cstheme="majorBidi"/>
+          <w:sz w:val="24"/>
+          <w:szCs w:val="24"/>
+        </w:rPr>
+        <w:t>, optimizer, obfuscator</w:t>
+      </w:r>
+      <w:r>
+        <w:rPr>
+          <w:rFonts w:asciiTheme="majorBidi" w:hAnsiTheme="majorBidi" w:cstheme="majorBidi"/>
+          <w:sz w:val="24"/>
+          <w:szCs w:val="24"/>
+        </w:rPr>
+        <w:t xml:space="preserve">, and </w:t>
+      </w:r>
+      <w:proofErr w:type="spellStart"/>
+      <w:r>
+        <w:rPr>
+          <w:rFonts w:asciiTheme="majorBidi" w:hAnsiTheme="majorBidi" w:cstheme="majorBidi"/>
+          <w:sz w:val="24"/>
+          <w:szCs w:val="24"/>
+        </w:rPr>
+        <w:t>preverifier</w:t>
+      </w:r>
+      <w:proofErr w:type="spellEnd"/>
+      <w:r>
+        <w:rPr>
+          <w:rFonts w:asciiTheme="majorBidi" w:hAnsiTheme="majorBidi" w:cstheme="majorBidi"/>
+          <w:sz w:val="24"/>
+          <w:szCs w:val="24"/>
+        </w:rPr>
+        <w:t xml:space="preserve">. In the shrinking </w:t>
+      </w:r>
+      <w:proofErr w:type="gramStart"/>
+      <w:r>
+        <w:rPr>
+          <w:rFonts w:asciiTheme="majorBidi" w:hAnsiTheme="majorBidi" w:cstheme="majorBidi"/>
+          <w:sz w:val="24"/>
+          <w:szCs w:val="24"/>
+        </w:rPr>
+        <w:t>step</w:t>
+      </w:r>
+      <w:proofErr w:type="gramEnd"/>
+      <w:r>
+        <w:rPr>
+          <w:rFonts w:asciiTheme="majorBidi" w:hAnsiTheme="majorBidi" w:cstheme="majorBidi"/>
+          <w:sz w:val="24"/>
+          <w:szCs w:val="24"/>
+        </w:rPr>
+        <w:t xml:space="preserve"> it removes the unused classes, methods, fields and attributes. In the optimization </w:t>
+      </w:r>
+      <w:proofErr w:type="gramStart"/>
+      <w:r>
+        <w:rPr>
+          <w:rFonts w:asciiTheme="majorBidi" w:hAnsiTheme="majorBidi" w:cstheme="majorBidi"/>
+          <w:sz w:val="24"/>
+          <w:szCs w:val="24"/>
+        </w:rPr>
+        <w:t>step</w:t>
+      </w:r>
+      <w:proofErr w:type="gramEnd"/>
+      <w:r>
+        <w:rPr>
+          <w:rFonts w:asciiTheme="majorBidi" w:hAnsiTheme="majorBidi" w:cstheme="majorBidi"/>
+          <w:sz w:val="24"/>
+          <w:szCs w:val="24"/>
+        </w:rPr>
+        <w:t xml:space="preserve"> it optimizes the bytecode of the methods. The obfuscation step renames the remaining classes, fields, and methods using meaningless names. All of These steps make the code harder to reverse engineer. </w:t>
+      </w:r>
+      <w:r>
+        <w:rPr>
+          <w:rFonts w:asciiTheme="majorBidi" w:hAnsiTheme="majorBidi" w:cstheme="majorBidi"/>
+          <w:sz w:val="24"/>
+          <w:szCs w:val="24"/>
+        </w:rPr>
+        <w:t xml:space="preserve">The final </w:t>
+      </w:r>
+      <w:proofErr w:type="spellStart"/>
+      <w:r>
+        <w:rPr>
+          <w:rFonts w:asciiTheme="majorBidi" w:hAnsiTheme="majorBidi" w:cstheme="majorBidi"/>
+          <w:sz w:val="24"/>
+          <w:szCs w:val="24"/>
+        </w:rPr>
+        <w:t>preverification</w:t>
+      </w:r>
+      <w:proofErr w:type="spellEnd"/>
+      <w:r>
+        <w:rPr>
+          <w:rFonts w:asciiTheme="majorBidi" w:hAnsiTheme="majorBidi" w:cstheme="majorBidi"/>
+          <w:sz w:val="24"/>
+          <w:szCs w:val="24"/>
+        </w:rPr>
+        <w:t xml:space="preserve"> step adds </w:t>
+      </w:r>
+      <w:proofErr w:type="spellStart"/>
+      <w:r>
+        <w:rPr>
+          <w:rFonts w:asciiTheme="majorBidi" w:hAnsiTheme="majorBidi" w:cstheme="majorBidi"/>
+          <w:sz w:val="24"/>
+          <w:szCs w:val="24"/>
+        </w:rPr>
+        <w:t>preverification</w:t>
+      </w:r>
+      <w:proofErr w:type="spellEnd"/>
+      <w:r>
+        <w:rPr>
+          <w:rFonts w:asciiTheme="majorBidi" w:hAnsiTheme="majorBidi" w:cstheme="majorBidi"/>
+          <w:sz w:val="24"/>
+          <w:szCs w:val="24"/>
+        </w:rPr>
+        <w:t xml:space="preserve"> information to the classes, which is required for Java Micro Edition and for Java 6 and higher.</w:t>
       </w:r>
       <w:r>
         <w:rPr>
@@ -112,8 +252,9 @@
           <w:szCs w:val="24"/>
           <w:lang w:bidi="ar-JO"/>
         </w:rPr>
-        <w:t>Furthermore, ProGuard can be used to list dead code in an application.</w:t>
-      </w:r>
+        <w:t xml:space="preserve">Furthermore, </w:t>
+      </w:r>
+      <w:proofErr w:type="spellStart"/>
       <w:r>
         <w:rPr>
           <w:rFonts w:asciiTheme="majorBidi" w:hAnsiTheme="majorBidi" w:cstheme="majorBidi"/>
@@ -121,7 +262,77 @@
           <w:szCs w:val="24"/>
           <w:lang w:bidi="ar-JO"/>
         </w:rPr>
-        <w:t xml:space="preserve"> Fig. 2-z shows the  ProGuard process</w:t>
+        <w:t>ProGuard</w:t>
+      </w:r>
+      <w:proofErr w:type="spellEnd"/>
+      <w:r>
+        <w:rPr>
+          <w:rFonts w:asciiTheme="majorBidi" w:hAnsiTheme="majorBidi" w:cstheme="majorBidi"/>
+          <w:sz w:val="24"/>
+          <w:szCs w:val="24"/>
+          <w:lang w:bidi="ar-JO"/>
+        </w:rPr>
+        <w:t xml:space="preserve"> </w:t>
+      </w:r>
+      <w:proofErr w:type="gramStart"/>
+      <w:r>
+        <w:rPr>
+          <w:rFonts w:asciiTheme="majorBidi" w:hAnsiTheme="majorBidi" w:cstheme="majorBidi"/>
+          <w:sz w:val="24"/>
+          <w:szCs w:val="24"/>
+          <w:lang w:bidi="ar-JO"/>
+        </w:rPr>
+        <w:t>can be used</w:t>
+      </w:r>
+      <w:proofErr w:type="gramEnd"/>
+      <w:r>
+        <w:rPr>
+          <w:rFonts w:asciiTheme="majorBidi" w:hAnsiTheme="majorBidi" w:cstheme="majorBidi"/>
+          <w:sz w:val="24"/>
+          <w:szCs w:val="24"/>
+          <w:lang w:bidi="ar-JO"/>
+        </w:rPr>
+        <w:t xml:space="preserve"> to list dead code in an application.</w:t>
+      </w:r>
+      <w:r>
+        <w:rPr>
+          <w:rFonts w:asciiTheme="majorBidi" w:hAnsiTheme="majorBidi" w:cstheme="majorBidi"/>
+          <w:sz w:val="24"/>
+          <w:szCs w:val="24"/>
+          <w:lang w:bidi="ar-JO"/>
+        </w:rPr>
+        <w:t xml:space="preserve"> Fig. 2-z shows </w:t>
+      </w:r>
+      <w:proofErr w:type="gramStart"/>
+      <w:r>
+        <w:rPr>
+          <w:rFonts w:asciiTheme="majorBidi" w:hAnsiTheme="majorBidi" w:cstheme="majorBidi"/>
+          <w:sz w:val="24"/>
+          <w:szCs w:val="24"/>
+          <w:lang w:bidi="ar-JO"/>
+        </w:rPr>
+        <w:t xml:space="preserve">the  </w:t>
+      </w:r>
+      <w:proofErr w:type="spellStart"/>
+      <w:r>
+        <w:rPr>
+          <w:rFonts w:asciiTheme="majorBidi" w:hAnsiTheme="majorBidi" w:cstheme="majorBidi"/>
+          <w:sz w:val="24"/>
+          <w:szCs w:val="24"/>
+          <w:lang w:bidi="ar-JO"/>
+        </w:rPr>
+        <w:t>ProGuard</w:t>
+      </w:r>
+      <w:proofErr w:type="spellEnd"/>
+      <w:proofErr w:type="gramEnd"/>
+      <w:r>
+        <w:rPr>
+          <w:rFonts w:asciiTheme="majorBidi" w:hAnsiTheme="majorBidi" w:cstheme="majorBidi"/>
+          <w:sz w:val="24"/>
+          <w:szCs w:val="24"/>
+          <w:lang w:bidi="ar-JO"/>
+        </w:rPr>
+        <w:t xml:space="preserve"> process</w:t>
       </w:r>
     </w:p>
     <w:p>
@@ -202,7 +413,27 @@
           <w:sz w:val="24"/>
           <w:szCs w:val="24"/>
         </w:rPr>
-        <w:t>Fig. 2-x ProGuard process</w:t>
+        <w:t xml:space="preserve">Fig. 2-x </w:t>
+      </w:r>
+      <w:proofErr w:type="spellStart"/>
+      <w:proofErr w:type="gramStart"/>
+      <w:r>
+        <w:rPr>
+          <w:rFonts w:asciiTheme="majorBidi" w:hAnsiTheme="majorBidi" w:cstheme="majorBidi"/>
+          <w:sz w:val="24"/>
+          <w:szCs w:val="24"/>
+        </w:rPr>
+        <w:t>ProGuard</w:t>
+      </w:r>
+      <w:proofErr w:type="spellEnd"/>
+      <w:proofErr w:type="gramEnd"/>
+      <w:r>
+        <w:rPr>
+          <w:rFonts w:asciiTheme="majorBidi" w:hAnsiTheme="majorBidi" w:cstheme="majorBidi"/>
+          <w:sz w:val="24"/>
+          <w:szCs w:val="24"/>
+        </w:rPr>
+        <w:t xml:space="preserve"> process</w:t>
       </w:r>
     </w:p>
     <w:p>
@@ -215,13 +446,23 @@
           <w:lang w:bidi="ar-JO"/>
         </w:rPr>
       </w:pPr>
-      <w:r>
-        <w:rPr>
-          <w:rFonts w:asciiTheme="majorBidi" w:hAnsiTheme="majorBidi" w:cstheme="majorBidi"/>
-          <w:sz w:val="24"/>
-          <w:szCs w:val="24"/>
-        </w:rPr>
-        <w:t>ProGuard first reads the </w:t>
+      <w:proofErr w:type="spellStart"/>
+      <w:r>
+        <w:rPr>
+          <w:rFonts w:asciiTheme="majorBidi" w:hAnsiTheme="majorBidi" w:cstheme="majorBidi"/>
+          <w:sz w:val="24"/>
+          <w:szCs w:val="24"/>
+        </w:rPr>
+        <w:t>ProGuard</w:t>
+      </w:r>
+      <w:proofErr w:type="spellEnd"/>
+      <w:r>
+        <w:rPr>
+          <w:rFonts w:asciiTheme="majorBidi" w:hAnsiTheme="majorBidi" w:cstheme="majorBidi"/>
+          <w:sz w:val="24"/>
+          <w:szCs w:val="24"/>
+        </w:rPr>
+        <w:t xml:space="preserve"> first reads the </w:t>
       </w:r>
       <w:r>
         <w:rPr>
@@ -240,7 +481,43 @@
           <w:sz w:val="24"/>
           <w:szCs w:val="24"/>
         </w:rPr>
-        <w:t> (or zips, apks, or directories). It then subsequently shrinks, optimizes, obfuscates, and preverifies them.</w:t>
+        <w:t xml:space="preserve"> (or zips, </w:t>
+      </w:r>
+      <w:proofErr w:type="spellStart"/>
+      <w:r>
+        <w:rPr>
+          <w:rFonts w:asciiTheme="majorBidi" w:hAnsiTheme="majorBidi" w:cstheme="majorBidi"/>
+          <w:sz w:val="24"/>
+          <w:szCs w:val="24"/>
+        </w:rPr>
+        <w:t>apks</w:t>
+      </w:r>
+      <w:proofErr w:type="spellEnd"/>
+      <w:r>
+        <w:rPr>
+          <w:rFonts w:asciiTheme="majorBidi" w:hAnsiTheme="majorBidi" w:cstheme="majorBidi"/>
+          <w:sz w:val="24"/>
+          <w:szCs w:val="24"/>
+        </w:rPr>
+        <w:t xml:space="preserve">, or directories). It then subsequently shrinks, optimizes, obfuscates, and </w:t>
+      </w:r>
+      <w:proofErr w:type="spellStart"/>
+      <w:r>
+        <w:rPr>
+          <w:rFonts w:asciiTheme="majorBidi" w:hAnsiTheme="majorBidi" w:cstheme="majorBidi"/>
+          <w:sz w:val="24"/>
+          <w:szCs w:val="24"/>
+        </w:rPr>
+        <w:t>preverifies</w:t>
+      </w:r>
+      <w:proofErr w:type="spellEnd"/>
+      <w:r>
+        <w:rPr>
+          <w:rFonts w:asciiTheme="majorBidi" w:hAnsiTheme="majorBidi" w:cstheme="majorBidi"/>
+          <w:sz w:val="24"/>
+          <w:szCs w:val="24"/>
+        </w:rPr>
+        <w:t xml:space="preserve"> them.</w:t>
       </w:r>
       <w:r>
         <w:rPr>
@@ -250,13 +527,23 @@
         </w:rPr>
         <w:t xml:space="preserve"> </w:t>
       </w:r>
-      <w:r>
-        <w:rPr>
-          <w:rFonts w:asciiTheme="majorBidi" w:hAnsiTheme="majorBidi" w:cstheme="majorBidi"/>
-          <w:sz w:val="24"/>
-          <w:szCs w:val="24"/>
-        </w:rPr>
-        <w:t>ProGuard writes the processed results to one or more </w:t>
+      <w:proofErr w:type="spellStart"/>
+      <w:r>
+        <w:rPr>
+          <w:rFonts w:asciiTheme="majorBidi" w:hAnsiTheme="majorBidi" w:cstheme="majorBidi"/>
+          <w:sz w:val="24"/>
+          <w:szCs w:val="24"/>
+        </w:rPr>
+        <w:t>ProGuard</w:t>
+      </w:r>
+      <w:proofErr w:type="spellEnd"/>
+      <w:r>
+        <w:rPr>
+          <w:rFonts w:asciiTheme="majorBidi" w:hAnsiTheme="majorBidi" w:cstheme="majorBidi"/>
+          <w:sz w:val="24"/>
+          <w:szCs w:val="24"/>
+        </w:rPr>
+        <w:t xml:space="preserve"> writes the processed results to one or more </w:t>
       </w:r>
       <w:r>
         <w:rPr>
@@ -275,7 +562,43 @@
           <w:sz w:val="24"/>
           <w:szCs w:val="24"/>
         </w:rPr>
-        <w:t> (or zips, apks, or directories). The input may contain resource files, whose names and contents can optionally be updated to reflect the obfuscated class names.</w:t>
+        <w:t xml:space="preserve"> (or zips, </w:t>
+      </w:r>
+      <w:proofErr w:type="spellStart"/>
+      <w:r>
+        <w:rPr>
+          <w:rFonts w:asciiTheme="majorBidi" w:hAnsiTheme="majorBidi" w:cstheme="majorBidi"/>
+          <w:sz w:val="24"/>
+          <w:szCs w:val="24"/>
+        </w:rPr>
+        <w:t>apks</w:t>
+      </w:r>
+      <w:proofErr w:type="spellEnd"/>
+      <w:r>
+        <w:rPr>
+          <w:rFonts w:asciiTheme="majorBidi" w:hAnsiTheme="majorBidi" w:cstheme="majorBidi"/>
+          <w:sz w:val="24"/>
+          <w:szCs w:val="24"/>
+        </w:rPr>
+        <w:t xml:space="preserve">, or directories). The input may contain resource files, whose names and contents </w:t>
+      </w:r>
+      <w:proofErr w:type="gramStart"/>
+      <w:r>
+        <w:rPr>
+          <w:rFonts w:asciiTheme="majorBidi" w:hAnsiTheme="majorBidi" w:cstheme="majorBidi"/>
+          <w:sz w:val="24"/>
+          <w:szCs w:val="24"/>
+        </w:rPr>
+        <w:t>can optionally be updated</w:t>
+      </w:r>
+      <w:proofErr w:type="gramEnd"/>
+      <w:r>
+        <w:rPr>
+          <w:rFonts w:asciiTheme="majorBidi" w:hAnsiTheme="majorBidi" w:cstheme="majorBidi"/>
+          <w:sz w:val="24"/>
+          <w:szCs w:val="24"/>
+        </w:rPr>
+        <w:t xml:space="preserve"> to reflect the obfuscated class names.</w:t>
       </w:r>
     </w:p>
     <w:p>
@@ -289,6 +612,7 @@
           <w:szCs w:val="24"/>
         </w:rPr>
       </w:pPr>
+      <w:proofErr w:type="gramStart"/>
       <w:r>
         <w:rPr>
           <w:rFonts w:asciiTheme="majorBidi" w:hAnsiTheme="majorBidi" w:cstheme="majorBidi"/>
@@ -297,8 +621,9 @@
           <w:sz w:val="24"/>
           <w:szCs w:val="24"/>
         </w:rPr>
-        <w:t>x.y.2 Dex</w:t>
-      </w:r>
+        <w:t>x.y.2</w:t>
+      </w:r>
+      <w:proofErr w:type="gramEnd"/>
       <w:r>
         <w:rPr>
           <w:rFonts w:asciiTheme="majorBidi" w:hAnsiTheme="majorBidi" w:cstheme="majorBidi"/>
@@ -307,8 +632,30 @@
           <w:sz w:val="24"/>
           <w:szCs w:val="24"/>
         </w:rPr>
+        <w:t xml:space="preserve"> </w:t>
+      </w:r>
+      <w:proofErr w:type="spellStart"/>
+      <w:r>
+        <w:rPr>
+          <w:rFonts w:asciiTheme="majorBidi" w:hAnsiTheme="majorBidi" w:cstheme="majorBidi"/>
+          <w:b/>
+          <w:bCs/>
+          <w:sz w:val="24"/>
+          <w:szCs w:val="24"/>
+        </w:rPr>
+        <w:t>Dex</w:t>
+      </w:r>
+      <w:r>
+        <w:rPr>
+          <w:rFonts w:asciiTheme="majorBidi" w:hAnsiTheme="majorBidi" w:cstheme="majorBidi"/>
+          <w:b/>
+          <w:bCs/>
+          <w:sz w:val="24"/>
+          <w:szCs w:val="24"/>
+        </w:rPr>
         <w:t>Guard</w:t>
       </w:r>
+      <w:proofErr w:type="spellEnd"/>
     </w:p>
     <w:p>
       <w:pPr>
@@ -319,13 +666,149 @@
           <w:szCs w:val="24"/>
         </w:rPr>
       </w:pPr>
-      <w:r>
-        <w:rPr>
-          <w:rFonts w:asciiTheme="majorBidi" w:hAnsiTheme="majorBidi" w:cstheme="majorBidi"/>
-          <w:sz w:val="24"/>
-          <w:szCs w:val="24"/>
-        </w:rPr>
-        <w:t>DexGuard is a commercial optimizer and obfuscator tool written by Eric Lafortune (who developed ProGuard), it is based on ProGuard and It is used in the place of ProGuard. Rather than targeting Java, DexGuard is specialized for Android resources and Dalvik bytecode.</w:t>
+      <w:proofErr w:type="spellStart"/>
+      <w:r>
+        <w:rPr>
+          <w:rFonts w:asciiTheme="majorBidi" w:hAnsiTheme="majorBidi" w:cstheme="majorBidi"/>
+          <w:sz w:val="24"/>
+          <w:szCs w:val="24"/>
+        </w:rPr>
+        <w:t>DexGuard</w:t>
+      </w:r>
+      <w:proofErr w:type="spellEnd"/>
+      <w:r>
+        <w:rPr>
+          <w:rFonts w:asciiTheme="majorBidi" w:hAnsiTheme="majorBidi" w:cstheme="majorBidi"/>
+          <w:sz w:val="24"/>
+          <w:szCs w:val="24"/>
+        </w:rPr>
+        <w:t xml:space="preserve"> is a commercial optimizer and obfuscator tool written by Eric </w:t>
+      </w:r>
+      <w:proofErr w:type="spellStart"/>
+      <w:r>
+        <w:rPr>
+          <w:rFonts w:asciiTheme="majorBidi" w:hAnsiTheme="majorBidi" w:cstheme="majorBidi"/>
+          <w:sz w:val="24"/>
+          <w:szCs w:val="24"/>
+        </w:rPr>
+        <w:t>Lafortune</w:t>
+      </w:r>
+      <w:proofErr w:type="spellEnd"/>
+      <w:r>
+        <w:rPr>
+          <w:rFonts w:asciiTheme="majorBidi" w:hAnsiTheme="majorBidi" w:cstheme="majorBidi"/>
+          <w:sz w:val="24"/>
+          <w:szCs w:val="24"/>
+        </w:rPr>
+        <w:t xml:space="preserve"> (who developed </w:t>
+      </w:r>
+      <w:proofErr w:type="spellStart"/>
+      <w:r>
+        <w:rPr>
+          <w:rFonts w:asciiTheme="majorBidi" w:hAnsiTheme="majorBidi" w:cstheme="majorBidi"/>
+          <w:sz w:val="24"/>
+          <w:szCs w:val="24"/>
+        </w:rPr>
+        <w:t>ProGuard</w:t>
+      </w:r>
+      <w:proofErr w:type="spellEnd"/>
+      <w:r>
+        <w:rPr>
+          <w:rFonts w:asciiTheme="majorBidi" w:hAnsiTheme="majorBidi" w:cstheme="majorBidi"/>
+          <w:sz w:val="24"/>
+          <w:szCs w:val="24"/>
+        </w:rPr>
+        <w:t xml:space="preserve">), it is based on </w:t>
+      </w:r>
+      <w:proofErr w:type="spellStart"/>
+      <w:r>
+        <w:rPr>
+          <w:rFonts w:asciiTheme="majorBidi" w:hAnsiTheme="majorBidi" w:cstheme="majorBidi"/>
+          <w:sz w:val="24"/>
+          <w:szCs w:val="24"/>
+        </w:rPr>
+        <w:t>ProGuard</w:t>
+      </w:r>
+      <w:proofErr w:type="spellEnd"/>
+      <w:r>
+        <w:rPr>
+          <w:rFonts w:asciiTheme="majorBidi" w:hAnsiTheme="majorBidi" w:cstheme="majorBidi"/>
+          <w:sz w:val="24"/>
+          <w:szCs w:val="24"/>
+        </w:rPr>
+        <w:t xml:space="preserve"> and </w:t>
+      </w:r>
+      <w:proofErr w:type="gramStart"/>
+      <w:r>
+        <w:rPr>
+          <w:rFonts w:asciiTheme="majorBidi" w:hAnsiTheme="majorBidi" w:cstheme="majorBidi"/>
+          <w:sz w:val="24"/>
+          <w:szCs w:val="24"/>
+        </w:rPr>
+        <w:t>It</w:t>
+      </w:r>
+      <w:proofErr w:type="gramEnd"/>
+      <w:r>
+        <w:rPr>
+          <w:rFonts w:asciiTheme="majorBidi" w:hAnsiTheme="majorBidi" w:cstheme="majorBidi"/>
+          <w:sz w:val="24"/>
+          <w:szCs w:val="24"/>
+        </w:rPr>
+        <w:t xml:space="preserve"> is used in the place of </w:t>
+      </w:r>
+      <w:proofErr w:type="spellStart"/>
+      <w:r>
+        <w:rPr>
+          <w:rFonts w:asciiTheme="majorBidi" w:hAnsiTheme="majorBidi" w:cstheme="majorBidi"/>
+          <w:sz w:val="24"/>
+          <w:szCs w:val="24"/>
+        </w:rPr>
+        <w:t>ProGuard</w:t>
+      </w:r>
+      <w:proofErr w:type="spellEnd"/>
+      <w:r>
+        <w:rPr>
+          <w:rFonts w:asciiTheme="majorBidi" w:hAnsiTheme="majorBidi" w:cstheme="majorBidi"/>
+          <w:sz w:val="24"/>
+          <w:szCs w:val="24"/>
+        </w:rPr>
+        <w:t xml:space="preserve">. Rather than targeting Java, </w:t>
+      </w:r>
+      <w:proofErr w:type="spellStart"/>
+      <w:r>
+        <w:rPr>
+          <w:rFonts w:asciiTheme="majorBidi" w:hAnsiTheme="majorBidi" w:cstheme="majorBidi"/>
+          <w:sz w:val="24"/>
+          <w:szCs w:val="24"/>
+        </w:rPr>
+        <w:t>DexGuard</w:t>
+      </w:r>
+      <w:proofErr w:type="spellEnd"/>
+      <w:r>
+        <w:rPr>
+          <w:rFonts w:asciiTheme="majorBidi" w:hAnsiTheme="majorBidi" w:cstheme="majorBidi"/>
+          <w:sz w:val="24"/>
+          <w:szCs w:val="24"/>
+        </w:rPr>
+        <w:t xml:space="preserve"> is specialized for Android resources and </w:t>
+      </w:r>
+      <w:proofErr w:type="spellStart"/>
+      <w:r>
+        <w:rPr>
+          <w:rFonts w:asciiTheme="majorBidi" w:hAnsiTheme="majorBidi" w:cstheme="majorBidi"/>
+          <w:sz w:val="24"/>
+          <w:szCs w:val="24"/>
+        </w:rPr>
+        <w:t>Dalvik</w:t>
+      </w:r>
+      <w:proofErr w:type="spellEnd"/>
+      <w:r>
+        <w:rPr>
+          <w:rFonts w:asciiTheme="majorBidi" w:hAnsiTheme="majorBidi" w:cstheme="majorBidi"/>
+          <w:sz w:val="24"/>
+          <w:szCs w:val="24"/>
+        </w:rPr>
+        <w:t xml:space="preserve"> bytecode.</w:t>
       </w:r>
     </w:p>
     <w:p>
@@ -337,8 +820,6 @@
           <w:szCs w:val="24"/>
         </w:rPr>
       </w:pPr>
-      <w:bookmarkStart w:id="0" w:name="_GoBack"/>
-      <w:bookmarkEnd w:id="0"/>
     </w:p>
     <w:p>
       <w:pPr>
@@ -351,6 +832,7 @@
           <w:szCs w:val="24"/>
         </w:rPr>
       </w:pPr>
+      <w:proofErr w:type="gramStart"/>
       <w:r>
         <w:rPr>
           <w:rFonts w:asciiTheme="majorBidi" w:hAnsiTheme="majorBidi" w:cstheme="majorBidi"/>
@@ -360,8 +842,53 @@
           <w:szCs w:val="24"/>
         </w:rPr>
         <w:lastRenderedPageBreak/>
-        <w:t>x.y.3 ProGuard vs DexGuard</w:t>
-      </w:r>
+        <w:t>x.y.3</w:t>
+      </w:r>
+      <w:proofErr w:type="gramEnd"/>
+      <w:r>
+        <w:rPr>
+          <w:rFonts w:asciiTheme="majorBidi" w:hAnsiTheme="majorBidi" w:cstheme="majorBidi"/>
+          <w:b/>
+          <w:bCs/>
+          <w:sz w:val="24"/>
+          <w:szCs w:val="24"/>
+        </w:rPr>
+        <w:t xml:space="preserve"> </w:t>
+      </w:r>
+      <w:proofErr w:type="spellStart"/>
+      <w:r>
+        <w:rPr>
+          <w:rFonts w:asciiTheme="majorBidi" w:hAnsiTheme="majorBidi" w:cstheme="majorBidi"/>
+          <w:b/>
+          <w:bCs/>
+          <w:sz w:val="24"/>
+          <w:szCs w:val="24"/>
+        </w:rPr>
+        <w:t>ProGuard</w:t>
+      </w:r>
+      <w:proofErr w:type="spellEnd"/>
+      <w:r>
+        <w:rPr>
+          <w:rFonts w:asciiTheme="majorBidi" w:hAnsiTheme="majorBidi" w:cstheme="majorBidi"/>
+          <w:b/>
+          <w:bCs/>
+          <w:sz w:val="24"/>
+          <w:szCs w:val="24"/>
+        </w:rPr>
+        <w:t xml:space="preserve"> vs </w:t>
+      </w:r>
+      <w:proofErr w:type="spellStart"/>
+      <w:r>
+        <w:rPr>
+          <w:rFonts w:asciiTheme="majorBidi" w:hAnsiTheme="majorBidi" w:cstheme="majorBidi"/>
+          <w:b/>
+          <w:bCs/>
+          <w:sz w:val="24"/>
+          <w:szCs w:val="24"/>
+        </w:rPr>
+        <w:t>DexGuard</w:t>
+      </w:r>
+      <w:proofErr w:type="spellEnd"/>
     </w:p>
     <w:p>
       <w:pPr>
@@ -372,6 +899,7 @@
           <w:szCs w:val="24"/>
         </w:rPr>
       </w:pPr>
+      <w:proofErr w:type="gramStart"/>
       <w:r>
         <w:rPr>
           <w:rFonts w:asciiTheme="majorBidi" w:hAnsiTheme="majorBidi" w:cstheme="majorBidi"/>
@@ -382,6 +910,7 @@
         </w:rPr>
         <w:t>regarding</w:t>
       </w:r>
+      <w:proofErr w:type="gramEnd"/>
       <w:r>
         <w:rPr>
           <w:rFonts w:asciiTheme="majorBidi" w:hAnsiTheme="majorBidi" w:cstheme="majorBidi"/>
@@ -390,8 +919,9 @@
           <w:szCs w:val="24"/>
           <w:shd w:val="clear" w:color="auto" w:fill="FFFFFF"/>
         </w:rPr>
-        <w:t xml:space="preserve"> android, it is more secure to use DexGuard, given that it </w:t>
-      </w:r>
+        <w:t xml:space="preserve"> android, it is more secure to use </w:t>
+      </w:r>
+      <w:proofErr w:type="spellStart"/>
       <w:r>
         <w:rPr>
           <w:rFonts w:asciiTheme="majorBidi" w:hAnsiTheme="majorBidi" w:cstheme="majorBidi"/>
@@ -400,6 +930,27 @@
           <w:szCs w:val="24"/>
           <w:shd w:val="clear" w:color="auto" w:fill="FFFFFF"/>
         </w:rPr>
+        <w:t>DexGuard</w:t>
+      </w:r>
+      <w:proofErr w:type="spellEnd"/>
+      <w:r>
+        <w:rPr>
+          <w:rFonts w:asciiTheme="majorBidi" w:hAnsiTheme="majorBidi" w:cstheme="majorBidi"/>
+          <w:spacing w:val="2"/>
+          <w:sz w:val="24"/>
+          <w:szCs w:val="24"/>
+          <w:shd w:val="clear" w:color="auto" w:fill="FFFFFF"/>
+        </w:rPr>
+        <w:t xml:space="preserve">, given that it </w:t>
+      </w:r>
+      <w:r>
+        <w:rPr>
+          <w:rFonts w:asciiTheme="majorBidi" w:hAnsiTheme="majorBidi" w:cstheme="majorBidi"/>
+          <w:spacing w:val="2"/>
+          <w:sz w:val="24"/>
+          <w:szCs w:val="24"/>
+          <w:shd w:val="clear" w:color="auto" w:fill="FFFFFF"/>
+        </w:rPr>
         <w:t>provides</w:t>
       </w:r>
       <w:r>
@@ -418,7 +969,25 @@
           <w:sz w:val="24"/>
           <w:szCs w:val="24"/>
         </w:rPr>
-        <w:t xml:space="preserve"> than ProGuard.</w:t>
+        <w:t xml:space="preserve"> than </w:t>
+      </w:r>
+      <w:proofErr w:type="spellStart"/>
+      <w:r>
+        <w:rPr>
+          <w:rFonts w:asciiTheme="majorBidi" w:hAnsiTheme="majorBidi" w:cstheme="majorBidi"/>
+          <w:sz w:val="24"/>
+          <w:szCs w:val="24"/>
+        </w:rPr>
+        <w:t>ProGuard</w:t>
+      </w:r>
+      <w:proofErr w:type="spellEnd"/>
+      <w:r>
+        <w:rPr>
+          <w:rFonts w:asciiTheme="majorBidi" w:hAnsiTheme="majorBidi" w:cstheme="majorBidi"/>
+          <w:sz w:val="24"/>
+          <w:szCs w:val="24"/>
+        </w:rPr>
+        <w:t>.</w:t>
       </w:r>
       <w:r>
         <w:rPr>
@@ -445,8 +1014,38 @@
           <w:sz w:val="24"/>
           <w:szCs w:val="24"/>
         </w:rPr>
-        <w:t>Table 2-s Proguard vs DexGuard</w:t>
-      </w:r>
+        <w:t xml:space="preserve">Table 2-s </w:t>
+      </w:r>
+      <w:proofErr w:type="spellStart"/>
+      <w:proofErr w:type="gramStart"/>
+      <w:r>
+        <w:rPr>
+          <w:rFonts w:asciiTheme="majorBidi" w:hAnsiTheme="majorBidi" w:cstheme="majorBidi"/>
+          <w:sz w:val="24"/>
+          <w:szCs w:val="24"/>
+        </w:rPr>
+        <w:t>Proguard</w:t>
+      </w:r>
+      <w:proofErr w:type="spellEnd"/>
+      <w:proofErr w:type="gramEnd"/>
+      <w:r>
+        <w:rPr>
+          <w:rFonts w:asciiTheme="majorBidi" w:hAnsiTheme="majorBidi" w:cstheme="majorBidi"/>
+          <w:sz w:val="24"/>
+          <w:szCs w:val="24"/>
+        </w:rPr>
+        <w:t xml:space="preserve"> vs </w:t>
+      </w:r>
+      <w:proofErr w:type="spellStart"/>
+      <w:r>
+        <w:rPr>
+          <w:rFonts w:asciiTheme="majorBidi" w:hAnsiTheme="majorBidi" w:cstheme="majorBidi"/>
+          <w:sz w:val="24"/>
+          <w:szCs w:val="24"/>
+        </w:rPr>
+        <w:t>DexGuard</w:t>
+      </w:r>
+      <w:proofErr w:type="spellEnd"/>
     </w:p>
     <w:tbl>
       <w:tblPr>
@@ -488,6 +1087,7 @@
                 <w:szCs w:val="24"/>
               </w:rPr>
             </w:pPr>
+            <w:proofErr w:type="spellStart"/>
             <w:r>
               <w:rPr>
                 <w:rFonts w:asciiTheme="majorBidi" w:hAnsiTheme="majorBidi" w:cstheme="majorBidi"/>
@@ -496,6 +1096,7 @@
               </w:rPr>
               <w:t>ProGuard</w:t>
             </w:r>
+            <w:proofErr w:type="spellEnd"/>
           </w:p>
         </w:tc>
         <w:tc>
@@ -511,13 +1112,23 @@
                 <w:szCs w:val="24"/>
               </w:rPr>
             </w:pPr>
-            <w:r>
-              <w:rPr>
-                <w:rFonts w:asciiTheme="majorBidi" w:hAnsiTheme="majorBidi" w:cstheme="majorBidi"/>
-                <w:sz w:val="24"/>
-                <w:szCs w:val="24"/>
-              </w:rPr>
-              <w:t xml:space="preserve">DexGuard </w:t>
+            <w:proofErr w:type="spellStart"/>
+            <w:r>
+              <w:rPr>
+                <w:rFonts w:asciiTheme="majorBidi" w:hAnsiTheme="majorBidi" w:cstheme="majorBidi"/>
+                <w:sz w:val="24"/>
+                <w:szCs w:val="24"/>
+              </w:rPr>
+              <w:t>DexGuard</w:t>
+            </w:r>
+            <w:proofErr w:type="spellEnd"/>
+            <w:r>
+              <w:rPr>
+                <w:rFonts w:asciiTheme="majorBidi" w:hAnsiTheme="majorBidi" w:cstheme="majorBidi"/>
+                <w:sz w:val="24"/>
+                <w:szCs w:val="24"/>
+              </w:rPr>
+              <w:t xml:space="preserve"> </w:t>
             </w:r>
           </w:p>
         </w:tc>
@@ -577,13 +1188,23 @@
                 <w:szCs w:val="24"/>
               </w:rPr>
             </w:pPr>
-            <w:r>
-              <w:rPr>
-                <w:rFonts w:asciiTheme="majorBidi" w:hAnsiTheme="majorBidi" w:cstheme="majorBidi"/>
-                <w:sz w:val="24"/>
-                <w:szCs w:val="24"/>
-              </w:rPr>
-              <w:t>desktop applications, embedded applications and mobile applications (Android).</w:t>
+            <w:proofErr w:type="gramStart"/>
+            <w:r>
+              <w:rPr>
+                <w:rFonts w:asciiTheme="majorBidi" w:hAnsiTheme="majorBidi" w:cstheme="majorBidi"/>
+                <w:sz w:val="24"/>
+                <w:szCs w:val="24"/>
+              </w:rPr>
+              <w:t>desktop</w:t>
+            </w:r>
+            <w:proofErr w:type="gramEnd"/>
+            <w:r>
+              <w:rPr>
+                <w:rFonts w:asciiTheme="majorBidi" w:hAnsiTheme="majorBidi" w:cstheme="majorBidi"/>
+                <w:sz w:val="24"/>
+                <w:szCs w:val="24"/>
+              </w:rPr>
+              <w:t xml:space="preserve"> applications, embedded applications and mobile applications (Android).</w:t>
             </w:r>
           </w:p>
         </w:tc>
@@ -624,7 +1245,61 @@
                 <w:sz w:val="24"/>
                 <w:szCs w:val="24"/>
               </w:rPr>
-              <w:t xml:space="preserve"> It offers functionality that helps you to make optimal use of the Android platform. It comes with a tuned configuration for the Android runtime and for common libraries (Google Play Services, Dagger, Realm, SQLCipher etc.) and automatically splits Dex files that exceed the size limits imposed by the format (MultiDex).</w:t>
+              <w:t xml:space="preserve"> It offers functionality that helps you to make optimal use of the Android platform. It comes with a tuned configuration for the Android runtime and for common libraries (Google Play Services, Dagger, Realm, </w:t>
+            </w:r>
+            <w:proofErr w:type="spellStart"/>
+            <w:r>
+              <w:rPr>
+                <w:rFonts w:asciiTheme="majorBidi" w:hAnsiTheme="majorBidi" w:cstheme="majorBidi"/>
+                <w:sz w:val="24"/>
+                <w:szCs w:val="24"/>
+              </w:rPr>
+              <w:t>SQLCipher</w:t>
+            </w:r>
+            <w:proofErr w:type="spellEnd"/>
+            <w:r>
+              <w:rPr>
+                <w:rFonts w:asciiTheme="majorBidi" w:hAnsiTheme="majorBidi" w:cstheme="majorBidi"/>
+                <w:sz w:val="24"/>
+                <w:szCs w:val="24"/>
+              </w:rPr>
+              <w:t xml:space="preserve"> etc.) and automatically splits </w:t>
+            </w:r>
+            <w:proofErr w:type="spellStart"/>
+            <w:r>
+              <w:rPr>
+                <w:rFonts w:asciiTheme="majorBidi" w:hAnsiTheme="majorBidi" w:cstheme="majorBidi"/>
+                <w:sz w:val="24"/>
+                <w:szCs w:val="24"/>
+              </w:rPr>
+              <w:t>Dex</w:t>
+            </w:r>
+            <w:proofErr w:type="spellEnd"/>
+            <w:r>
+              <w:rPr>
+                <w:rFonts w:asciiTheme="majorBidi" w:hAnsiTheme="majorBidi" w:cstheme="majorBidi"/>
+                <w:sz w:val="24"/>
+                <w:szCs w:val="24"/>
+              </w:rPr>
+              <w:t xml:space="preserve"> files that exceed the size limits imposed by the format (</w:t>
+            </w:r>
+            <w:proofErr w:type="spellStart"/>
+            <w:r>
+              <w:rPr>
+                <w:rFonts w:asciiTheme="majorBidi" w:hAnsiTheme="majorBidi" w:cstheme="majorBidi"/>
+                <w:sz w:val="24"/>
+                <w:szCs w:val="24"/>
+              </w:rPr>
+              <w:t>MultiDex</w:t>
+            </w:r>
+            <w:proofErr w:type="spellEnd"/>
+            <w:r>
+              <w:rPr>
+                <w:rFonts w:asciiTheme="majorBidi" w:hAnsiTheme="majorBidi" w:cstheme="majorBidi"/>
+                <w:sz w:val="24"/>
+                <w:szCs w:val="24"/>
+              </w:rPr>
+              <w:t>).</w:t>
             </w:r>
           </w:p>
         </w:tc>
@@ -689,13 +1364,23 @@
                 <w:szCs w:val="24"/>
               </w:rPr>
             </w:pPr>
-            <w:r>
-              <w:rPr>
-                <w:rFonts w:asciiTheme="majorBidi" w:hAnsiTheme="majorBidi" w:cstheme="majorBidi"/>
-                <w:sz w:val="24"/>
-                <w:szCs w:val="24"/>
-              </w:rPr>
-              <w:t xml:space="preserve">shields applications from both static and dynamic analysis by using runtime security mechanisms that check the integrity of the application and of the environment in which it is running and enables the </w:t>
+            <w:proofErr w:type="gramStart"/>
+            <w:r>
+              <w:rPr>
+                <w:rFonts w:asciiTheme="majorBidi" w:hAnsiTheme="majorBidi" w:cstheme="majorBidi"/>
+                <w:sz w:val="24"/>
+                <w:szCs w:val="24"/>
+              </w:rPr>
+              <w:t>shields</w:t>
+            </w:r>
+            <w:proofErr w:type="gramEnd"/>
+            <w:r>
+              <w:rPr>
+                <w:rFonts w:asciiTheme="majorBidi" w:hAnsiTheme="majorBidi" w:cstheme="majorBidi"/>
+                <w:sz w:val="24"/>
+                <w:szCs w:val="24"/>
+              </w:rPr>
+              <w:t xml:space="preserve"> applications from both static and dynamic analysis by using runtime security mechanisms that check the integrity of the application and of the environment in which it is running and enables the </w:t>
             </w:r>
             <w:r>
               <w:rPr>
@@ -760,13 +1445,23 @@
                 <w:szCs w:val="24"/>
               </w:rPr>
             </w:pPr>
-            <w:r>
-              <w:rPr>
-                <w:rFonts w:asciiTheme="majorBidi" w:hAnsiTheme="majorBidi" w:cstheme="majorBidi"/>
-                <w:sz w:val="24"/>
-                <w:szCs w:val="24"/>
-              </w:rPr>
-              <w:t>offers basic protection in the form of name obfuscation by obfuscate names of classes, fields and methods.</w:t>
+            <w:proofErr w:type="gramStart"/>
+            <w:r>
+              <w:rPr>
+                <w:rFonts w:asciiTheme="majorBidi" w:hAnsiTheme="majorBidi" w:cstheme="majorBidi"/>
+                <w:sz w:val="24"/>
+                <w:szCs w:val="24"/>
+              </w:rPr>
+              <w:t>offers</w:t>
+            </w:r>
+            <w:proofErr w:type="gramEnd"/>
+            <w:r>
+              <w:rPr>
+                <w:rFonts w:asciiTheme="majorBidi" w:hAnsiTheme="majorBidi" w:cstheme="majorBidi"/>
+                <w:sz w:val="24"/>
+                <w:szCs w:val="24"/>
+              </w:rPr>
+              <w:t xml:space="preserve"> basic protection in the form of name obfuscation by obfuscate names of classes, fields and methods.</w:t>
             </w:r>
           </w:p>
         </w:tc>
@@ -831,13 +1526,23 @@
                 <w:szCs w:val="24"/>
               </w:rPr>
             </w:pPr>
-            <w:r>
-              <w:rPr>
-                <w:rFonts w:asciiTheme="majorBidi" w:hAnsiTheme="majorBidi" w:cstheme="majorBidi"/>
-                <w:sz w:val="24"/>
-                <w:szCs w:val="24"/>
-              </w:rPr>
-              <w:t>ProGuard's action is restricted to the bytecode of Java applications</w:t>
+            <w:proofErr w:type="spellStart"/>
+            <w:r>
+              <w:rPr>
+                <w:rFonts w:asciiTheme="majorBidi" w:hAnsiTheme="majorBidi" w:cstheme="majorBidi"/>
+                <w:sz w:val="24"/>
+                <w:szCs w:val="24"/>
+              </w:rPr>
+              <w:t>ProGuard's</w:t>
+            </w:r>
+            <w:proofErr w:type="spellEnd"/>
+            <w:r>
+              <w:rPr>
+                <w:rFonts w:asciiTheme="majorBidi" w:hAnsiTheme="majorBidi" w:cstheme="majorBidi"/>
+                <w:sz w:val="24"/>
+                <w:szCs w:val="24"/>
+              </w:rPr>
+              <w:t xml:space="preserve"> action is restricted to the bytecode of Java applications</w:t>
             </w:r>
           </w:p>
         </w:tc>
@@ -860,7 +1565,25 @@
                 <w:sz w:val="24"/>
                 <w:szCs w:val="24"/>
               </w:rPr>
-              <w:t>It provides 360-degree protection. Besides the Dalvik bytecode, it optimizes, obfuscates and encrypts manifest files, native libraries, resources, resource files and asset files.</w:t>
+              <w:t xml:space="preserve">It provides 360-degree protection. Besides the </w:t>
+            </w:r>
+            <w:proofErr w:type="spellStart"/>
+            <w:r>
+              <w:rPr>
+                <w:rFonts w:asciiTheme="majorBidi" w:hAnsiTheme="majorBidi" w:cstheme="majorBidi"/>
+                <w:sz w:val="24"/>
+                <w:szCs w:val="24"/>
+              </w:rPr>
+              <w:t>Dalvik</w:t>
+            </w:r>
+            <w:proofErr w:type="spellEnd"/>
+            <w:r>
+              <w:rPr>
+                <w:rFonts w:asciiTheme="majorBidi" w:hAnsiTheme="majorBidi" w:cstheme="majorBidi"/>
+                <w:sz w:val="24"/>
+                <w:szCs w:val="24"/>
+              </w:rPr>
+              <w:t xml:space="preserve"> bytecode, it optimizes, obfuscates and encrypts manifest files, native libraries, resources, resource files and asset files.</w:t>
             </w:r>
           </w:p>
         </w:tc>
@@ -972,7 +1695,79 @@
     <w:p>
       <w:pPr>
         <w:spacing w:line="360" w:lineRule="auto"/>
-        <w:jc w:val="center"/>
+        <w:rPr>
+          <w:rFonts w:asciiTheme="majorBidi" w:hAnsiTheme="majorBidi" w:cstheme="majorBidi"/>
+          <w:b/>
+          <w:bCs/>
+          <w:sz w:val="28"/>
+          <w:szCs w:val="28"/>
+        </w:rPr>
+      </w:pPr>
+      <w:r>
+        <w:rPr>
+          <w:rFonts w:asciiTheme="majorBidi" w:hAnsiTheme="majorBidi" w:cstheme="majorBidi"/>
+          <w:b/>
+          <w:bCs/>
+          <w:sz w:val="28"/>
+          <w:szCs w:val="28"/>
+        </w:rPr>
+        <w:t>References:</w:t>
+      </w:r>
+    </w:p>
+    <w:p>
+      <w:pPr>
+        <w:spacing w:line="360" w:lineRule="auto"/>
+        <w:rPr>
+          <w:rFonts w:asciiTheme="majorBidi" w:hAnsiTheme="majorBidi" w:cstheme="majorBidi"/>
+          <w:b/>
+          <w:bCs/>
+          <w:sz w:val="28"/>
+          <w:szCs w:val="28"/>
+        </w:rPr>
+      </w:pPr>
+      <w:hyperlink r:id="rId5" w:history="1">
+        <w:r>
+          <w:rPr>
+            <w:rStyle w:val="Hyperlink"/>
+            <w:rFonts w:asciiTheme="majorBidi" w:hAnsiTheme="majorBidi" w:cstheme="majorBidi"/>
+            <w:b/>
+            <w:bCs/>
+            <w:sz w:val="28"/>
+            <w:szCs w:val="28"/>
+          </w:rPr>
+          <w:t>https://www.guardsquare.com/en/blog/dexguard-vs-proguard</w:t>
+        </w:r>
+      </w:hyperlink>
+    </w:p>
+    <w:p>
+      <w:hyperlink r:id="rId6" w:history="1">
+        <w:r>
+          <w:rPr>
+            <w:rStyle w:val="Hyperlink"/>
+          </w:rPr>
+          <w:t>https://www.guardsquare.com/en/proguard/manual/introduction</w:t>
+        </w:r>
+      </w:hyperlink>
+    </w:p>
+    <w:p>
+      <w:bookmarkStart w:id="0" w:name="_GoBack"/>
+      <w:bookmarkEnd w:id="0"/>
+    </w:p>
+    <w:p>
+      <w:pPr>
+        <w:spacing w:line="360" w:lineRule="auto"/>
+        <w:rPr>
+          <w:rFonts w:asciiTheme="majorBidi" w:hAnsiTheme="majorBidi" w:cstheme="majorBidi"/>
+          <w:b/>
+          <w:bCs/>
+          <w:sz w:val="28"/>
+          <w:szCs w:val="28"/>
+        </w:rPr>
+      </w:pPr>
+    </w:p>
+    <w:p>
+      <w:pPr>
+        <w:spacing w:line="360" w:lineRule="auto"/>
         <w:rPr>
           <w:rFonts w:asciiTheme="majorBidi" w:hAnsiTheme="majorBidi" w:cstheme="majorBidi"/>
           <w:b/>
@@ -1443,6 +2238,17 @@
       </w:tblBorders>
     </w:tblPr>
   </w:style>
+  <w:style w:type="character" w:styleId="Hyperlink">
+    <w:name w:val="Hyperlink"/>
+    <w:basedOn w:val="DefaultParagraphFont"/>
+    <w:uiPriority w:val="99"/>
+    <w:unhideWhenUsed/>
+    <w:rsid w:val="00E6329B"/>
+    <w:rPr>
+      <w:color w:val="0563C1" w:themeColor="hyperlink"/>
+      <w:u w:val="single"/>
+    </w:rPr>
+  </w:style>
 </w:styles>
 </file>
 

</xml_diff>